<commit_message>
AngularJS: Changed structure of file tree. Finished CreateEdit. Account now have connection sevice. Next - connection service for Transactions. .NET: Removed circular reference in base classes (locally). Reorganized verbs for methods in Ctrlrs.
</commit_message>
<xml_diff>
--- a/InventoryManagement API V2 documentation.docx
+++ b/InventoryManagement API V2 documentation.docx
@@ -61,12 +61,8 @@
       <w:pPr>
         <w:shd w:val="clear" w:color="auto" w:fill="FFFFFF"/>
         <w:spacing w:after="0" w:line="240" w:lineRule="auto"/>
-        <w:jc w:val="center"/>
-        <w:outlineLvl w:val="3"/>
         <w:rPr>
           <w:rFonts w:ascii="Segoe UI" w:eastAsia="Times New Roman" w:hAnsi="Segoe UI" w:cs="Segoe UI"/>
-          <w:b/>
-          <w:bCs/>
           <w:color w:val="47525D"/>
           <w:sz w:val="20"/>
           <w:szCs w:val="20"/>
@@ -423,6 +419,12 @@
         </w:rPr>
         <w:t>".</w:t>
       </w:r>
+      <w:r>
+        <w:rPr>
+          <w:lang w:val="en-US"/>
+        </w:rPr>
+        <w:t xml:space="preserve"> Except “/Token”.</w:t>
+      </w:r>
     </w:p>
     <w:p>
       <w:pPr>
@@ -1318,17 +1320,9 @@
     </w:tbl>
     <w:p>
       <w:pPr>
-        <w:shd w:val="clear" w:color="auto" w:fill="FFFFFF"/>
         <w:spacing w:after="0" w:line="240" w:lineRule="auto"/>
-        <w:outlineLvl w:val="3"/>
         <w:rPr>
-          <w:rFonts w:ascii="Segoe UI" w:eastAsia="Times New Roman" w:hAnsi="Segoe UI" w:cs="Segoe UI"/>
-          <w:b/>
-          <w:bCs/>
-          <w:color w:val="47525D"/>
-          <w:sz w:val="20"/>
-          <w:szCs w:val="20"/>
-          <w:lang w:val="en-US" w:eastAsia="ru-RU"/>
+          <w:lang w:val="en-US"/>
         </w:rPr>
       </w:pPr>
     </w:p>
@@ -1377,17 +1371,9 @@
     </w:p>
     <w:p>
       <w:pPr>
-        <w:shd w:val="clear" w:color="auto" w:fill="FFFFFF"/>
         <w:spacing w:after="0" w:line="240" w:lineRule="auto"/>
-        <w:outlineLvl w:val="3"/>
         <w:rPr>
-          <w:rFonts w:ascii="Segoe UI" w:eastAsia="Times New Roman" w:hAnsi="Segoe UI" w:cs="Segoe UI"/>
-          <w:b/>
-          <w:bCs/>
-          <w:color w:val="47525D"/>
-          <w:sz w:val="20"/>
-          <w:szCs w:val="20"/>
-          <w:lang w:val="en-US" w:eastAsia="ru-RU"/>
+          <w:lang w:val="en-US"/>
         </w:rPr>
       </w:pPr>
     </w:p>
@@ -1523,31 +1509,107 @@
                 <w:szCs w:val="20"/>
                 <w:lang w:val="en-US" w:eastAsia="ru-RU"/>
               </w:rPr>
+              <w:t>/Account/Register</w:t>
+            </w:r>
+          </w:p>
+        </w:tc>
+      </w:tr>
+      <w:tr>
+        <w:tc>
+          <w:tcPr>
+            <w:tcW w:w="2254" w:type="dxa"/>
+          </w:tcPr>
+          <w:p>
+            <w:pPr>
+              <w:rPr>
+                <w:lang w:val="en-US"/>
+              </w:rPr>
+            </w:pPr>
+            <w:r>
+              <w:rPr>
+                <w:lang w:val="en-US"/>
+              </w:rPr>
+              <w:t>DESCRIPTION</w:t>
+            </w:r>
+          </w:p>
+        </w:tc>
+        <w:tc>
+          <w:tcPr>
+            <w:tcW w:w="7210" w:type="dxa"/>
+          </w:tcPr>
+          <w:p>
+            <w:pPr>
+              <w:jc w:val="both"/>
+              <w:rPr>
+                <w:lang w:val="en-US"/>
+              </w:rPr>
+            </w:pPr>
+            <w:r>
+              <w:rPr>
+                <w:lang w:val="en-US"/>
+              </w:rPr>
+              <w:t>API for registering new user in system.</w:t>
+            </w:r>
+            <w:r>
+              <w:rPr>
+                <w:lang w:val="en-US"/>
+              </w:rPr>
+              <w:t xml:space="preserve"> Uses standard Identity code.</w:t>
+            </w:r>
+          </w:p>
+        </w:tc>
+      </w:tr>
+      <w:tr>
+        <w:tc>
+          <w:tcPr>
+            <w:tcW w:w="2254" w:type="dxa"/>
+          </w:tcPr>
+          <w:p>
+            <w:pPr>
+              <w:rPr>
+                <w:lang w:val="en-US"/>
+              </w:rPr>
+            </w:pPr>
+            <w:r>
+              <w:rPr>
+                <w:lang w:val="en-US"/>
+              </w:rPr>
+              <w:t>URL STRUCTURE</w:t>
+            </w:r>
+          </w:p>
+        </w:tc>
+        <w:tc>
+          <w:tcPr>
+            <w:tcW w:w="7210" w:type="dxa"/>
+          </w:tcPr>
+          <w:p>
+            <w:pPr>
+              <w:rPr>
+                <w:lang w:val="en-US"/>
+              </w:rPr>
+            </w:pPr>
+            <w:r>
+              <w:rPr>
+                <w:rStyle w:val="a5"/>
+                <w:lang w:val="en-US"/>
+              </w:rPr>
               <w:t>/</w:t>
             </w:r>
-            <w:r>
-              <w:rPr>
-                <w:rFonts w:ascii="Segoe UI" w:eastAsia="Times New Roman" w:hAnsi="Segoe UI" w:cs="Segoe UI"/>
-                <w:b/>
-                <w:bCs/>
-                <w:color w:val="47525D"/>
-                <w:sz w:val="20"/>
-                <w:szCs w:val="20"/>
-                <w:lang w:val="en-US" w:eastAsia="ru-RU"/>
-              </w:rPr>
-              <w:t>oauth2</w:t>
-            </w:r>
-            <w:r>
-              <w:rPr>
-                <w:rFonts w:ascii="Segoe UI" w:eastAsia="Times New Roman" w:hAnsi="Segoe UI" w:cs="Segoe UI"/>
-                <w:b/>
-                <w:bCs/>
-                <w:color w:val="47525D"/>
-                <w:sz w:val="20"/>
-                <w:szCs w:val="20"/>
-                <w:lang w:val="en-US" w:eastAsia="ru-RU"/>
-              </w:rPr>
-              <w:t>/authorize</w:t>
+            <w:proofErr w:type="spellStart"/>
+            <w:r>
+              <w:rPr>
+                <w:rStyle w:val="a5"/>
+                <w:lang w:val="en-US"/>
+              </w:rPr>
+              <w:t>api</w:t>
+            </w:r>
+            <w:proofErr w:type="spellEnd"/>
+            <w:r>
+              <w:rPr>
+                <w:rStyle w:val="a5"/>
+                <w:lang w:val="en-US"/>
+              </w:rPr>
+              <w:t>/Account/Register</w:t>
             </w:r>
           </w:p>
         </w:tc>
@@ -1567,7 +1629,7 @@
               <w:rPr>
                 <w:lang w:val="en-US"/>
               </w:rPr>
-              <w:t>DESCRIPTION</w:t>
+              <w:t>METHOD</w:t>
             </w:r>
           </w:p>
         </w:tc>
@@ -1577,6 +1639,44 @@
           </w:tcPr>
           <w:p>
             <w:pPr>
+              <w:rPr>
+                <w:lang w:val="en-US"/>
+              </w:rPr>
+            </w:pPr>
+            <w:r>
+              <w:rPr>
+                <w:lang w:val="en-US"/>
+              </w:rPr>
+              <w:t>POST</w:t>
+            </w:r>
+          </w:p>
+        </w:tc>
+      </w:tr>
+      <w:tr>
+        <w:tc>
+          <w:tcPr>
+            <w:tcW w:w="2254" w:type="dxa"/>
+          </w:tcPr>
+          <w:p>
+            <w:pPr>
+              <w:rPr>
+                <w:lang w:val="en-US"/>
+              </w:rPr>
+            </w:pPr>
+            <w:r>
+              <w:rPr>
+                <w:lang w:val="en-US"/>
+              </w:rPr>
+              <w:t>PARAMETERS</w:t>
+            </w:r>
+          </w:p>
+        </w:tc>
+        <w:tc>
+          <w:tcPr>
+            <w:tcW w:w="7210" w:type="dxa"/>
+          </w:tcPr>
+          <w:p>
+            <w:pPr>
               <w:jc w:val="both"/>
               <w:rPr>
                 <w:lang w:val="en-US"/>
@@ -1586,59 +1686,61 @@
               <w:rPr>
                 <w:lang w:val="en-US"/>
               </w:rPr>
-              <w:t>This starts the OAuth 2.0 authorization flow. This isn't an API call—it's the web pag</w:t>
-            </w:r>
-            <w:r>
-              <w:rPr>
-                <w:lang w:val="en-US"/>
-              </w:rPr>
-              <w:t xml:space="preserve">e that lets the user sign in and </w:t>
-            </w:r>
-            <w:proofErr w:type="spellStart"/>
-            <w:r>
-              <w:rPr>
-                <w:lang w:val="en-US"/>
-              </w:rPr>
-              <w:t>authorize</w:t>
-            </w:r>
-            <w:r>
-              <w:rPr>
-                <w:lang w:val="en-US"/>
-              </w:rPr>
-              <w:t>.</w:t>
-            </w:r>
-            <w:r>
-              <w:rPr>
-                <w:lang w:val="en-US"/>
-              </w:rPr>
-              <w:t>U</w:t>
-            </w:r>
-            <w:r>
-              <w:rPr>
-                <w:lang w:val="en-US"/>
-              </w:rPr>
-              <w:t>ser</w:t>
-            </w:r>
-            <w:proofErr w:type="spellEnd"/>
-            <w:r>
-              <w:rPr>
-                <w:lang w:val="en-US"/>
-              </w:rPr>
-              <w:t xml:space="preserve"> will be redirected to the URI specified by </w:t>
-            </w:r>
-            <w:proofErr w:type="spellStart"/>
-            <w:r>
-              <w:rPr>
-                <w:lang w:val="en-US"/>
-              </w:rPr>
-              <w:t>redirect_uri</w:t>
-            </w:r>
-            <w:proofErr w:type="spellEnd"/>
-            <w:r>
-              <w:rPr>
-                <w:lang w:val="en-US"/>
-              </w:rPr>
-              <w:t>.</w:t>
+              <w:t>[</w:t>
+            </w:r>
+            <w:proofErr w:type="spellStart"/>
+            <w:r>
+              <w:rPr>
+                <w:lang w:val="en-US"/>
+              </w:rPr>
+              <w:t>FromURI</w:t>
+            </w:r>
+            <w:proofErr w:type="spellEnd"/>
+            <w:r>
+              <w:rPr>
+                <w:lang w:val="en-US"/>
+              </w:rPr>
+              <w:t>]</w:t>
+            </w:r>
+          </w:p>
+          <w:p>
+            <w:pPr>
+              <w:rPr>
+                <w:lang w:val="en-US"/>
+              </w:rPr>
+            </w:pPr>
+            <w:r>
+              <w:rPr>
+                <w:lang w:val="en-US"/>
+              </w:rPr>
+              <w:t>-</w:t>
+            </w:r>
+          </w:p>
+          <w:p>
+            <w:pPr>
+              <w:rPr>
+                <w:lang w:val="en-US"/>
+              </w:rPr>
+            </w:pPr>
+            <w:r>
+              <w:rPr>
+                <w:lang w:val="en-US"/>
+              </w:rPr>
+              <w:t>[</w:t>
+            </w:r>
+            <w:proofErr w:type="spellStart"/>
+            <w:r>
+              <w:rPr>
+                <w:lang w:val="en-US"/>
+              </w:rPr>
+              <w:t>FromBody</w:t>
+            </w:r>
+            <w:proofErr w:type="spellEnd"/>
+            <w:r>
+              <w:rPr>
+                <w:lang w:val="en-US"/>
+              </w:rPr>
+              <w:t>]</w:t>
             </w:r>
           </w:p>
           <w:p>
@@ -1648,11 +1750,31 @@
                 <w:lang w:val="en-US"/>
               </w:rPr>
             </w:pPr>
-            <w:r>
-              <w:rPr>
-                <w:lang w:val="en-US"/>
-              </w:rPr>
-              <w:t>OAuth 2.0 supports two authorization flows:</w:t>
+            <w:proofErr w:type="gramStart"/>
+            <w:r>
+              <w:rPr>
+                <w:lang w:val="en-US"/>
+              </w:rPr>
+              <w:t>name</w:t>
+            </w:r>
+            <w:proofErr w:type="gramEnd"/>
+            <w:r>
+              <w:rPr>
+                <w:lang w:val="en-US"/>
+              </w:rPr>
+              <w:t xml:space="preserve">: </w:t>
+            </w:r>
+            <w:r>
+              <w:rPr>
+                <w:lang w:val="en-US"/>
+              </w:rPr>
+              <w:t>Email</w:t>
+            </w:r>
+            <w:r>
+              <w:rPr>
+                <w:lang w:val="en-US"/>
+              </w:rPr>
+              <w:t>, type: string. Login name for user.</w:t>
             </w:r>
           </w:p>
           <w:p>
@@ -1662,45 +1784,31 @@
                 <w:lang w:val="en-US"/>
               </w:rPr>
             </w:pPr>
-            <w:r>
-              <w:rPr>
-                <w:lang w:val="en-US"/>
-              </w:rPr>
-              <w:t xml:space="preserve">The code flow returns a code via the </w:t>
-            </w:r>
-            <w:proofErr w:type="spellStart"/>
-            <w:r>
-              <w:rPr>
-                <w:lang w:val="en-US"/>
-              </w:rPr>
-              <w:t>redirect_uri</w:t>
-            </w:r>
-            <w:proofErr w:type="spellEnd"/>
-            <w:r>
-              <w:rPr>
-                <w:lang w:val="en-US"/>
-              </w:rPr>
-              <w:t xml:space="preserve"> callback which should then be converted into a bearer token using the </w:t>
-            </w:r>
-            <w:r>
-              <w:rPr>
-                <w:lang w:val="en-US"/>
-              </w:rPr>
-              <w:t>/</w:t>
-            </w:r>
-            <w:proofErr w:type="spellStart"/>
-            <w:r>
-              <w:rPr>
-                <w:lang w:val="en-US"/>
-              </w:rPr>
-              <w:t>api</w:t>
-            </w:r>
-            <w:proofErr w:type="spellEnd"/>
-            <w:r>
-              <w:rPr>
-                <w:lang w:val="en-US"/>
-              </w:rPr>
-              <w:t>/oauth2/token call.</w:t>
+            <w:proofErr w:type="gramStart"/>
+            <w:r>
+              <w:rPr>
+                <w:lang w:val="en-US"/>
+              </w:rPr>
+              <w:t>name</w:t>
+            </w:r>
+            <w:proofErr w:type="gramEnd"/>
+            <w:r>
+              <w:rPr>
+                <w:lang w:val="en-US"/>
+              </w:rPr>
+              <w:t xml:space="preserve">: </w:t>
+            </w:r>
+            <w:r>
+              <w:rPr>
+                <w:lang w:val="en-US"/>
+              </w:rPr>
+              <w:t>Password</w:t>
+            </w:r>
+            <w:r>
+              <w:rPr>
+                <w:lang w:val="en-US"/>
+              </w:rPr>
+              <w:t>, type: string. Password for user.</w:t>
             </w:r>
           </w:p>
           <w:p>
@@ -1710,25 +1818,114 @@
                 <w:lang w:val="en-US"/>
               </w:rPr>
             </w:pPr>
-            <w:r>
-              <w:rPr>
-                <w:lang w:val="en-US"/>
-              </w:rPr>
-              <w:t xml:space="preserve">The token or implicit grant flow returns the bearer token via the </w:t>
-            </w:r>
-            <w:proofErr w:type="spellStart"/>
-            <w:r>
-              <w:rPr>
-                <w:lang w:val="en-US"/>
-              </w:rPr>
-              <w:t>redirect_uri</w:t>
-            </w:r>
-            <w:proofErr w:type="spellEnd"/>
-            <w:r>
-              <w:rPr>
-                <w:lang w:val="en-US"/>
-              </w:rPr>
-              <w:t xml:space="preserve"> callback, rather than requiring your app to make a second call to a server. </w:t>
+            <w:proofErr w:type="gramStart"/>
+            <w:r>
+              <w:rPr>
+                <w:lang w:val="en-US"/>
+              </w:rPr>
+              <w:lastRenderedPageBreak/>
+              <w:t>name</w:t>
+            </w:r>
+            <w:proofErr w:type="gramEnd"/>
+            <w:r>
+              <w:rPr>
+                <w:lang w:val="en-US"/>
+              </w:rPr>
+              <w:t xml:space="preserve">: </w:t>
+            </w:r>
+            <w:proofErr w:type="spellStart"/>
+            <w:r>
+              <w:rPr>
+                <w:lang w:val="en-US"/>
+              </w:rPr>
+              <w:t>ConfirmPassword</w:t>
+            </w:r>
+            <w:proofErr w:type="spellEnd"/>
+            <w:r>
+              <w:rPr>
+                <w:lang w:val="en-US"/>
+              </w:rPr>
+              <w:t>, type: string. Password doubling.</w:t>
+            </w:r>
+          </w:p>
+          <w:p>
+            <w:pPr>
+              <w:jc w:val="both"/>
+              <w:rPr>
+                <w:lang w:val="en-US"/>
+              </w:rPr>
+            </w:pPr>
+            <w:r>
+              <w:rPr>
+                <w:lang w:val="en-US"/>
+              </w:rPr>
+              <w:t xml:space="preserve">Sample: </w:t>
+            </w:r>
+            <w:r>
+              <w:rPr>
+                <w:lang w:val="en-US"/>
+              </w:rPr>
+              <w:t>{"Email": "</w:t>
+            </w:r>
+            <w:bookmarkStart w:id="0" w:name="_GoBack"/>
+            <w:bookmarkEnd w:id="0"/>
+            <w:r>
+              <w:rPr>
+                <w:lang w:val="en-US"/>
+              </w:rPr>
+              <w:t>3@2.com",</w:t>
+            </w:r>
+            <w:r>
+              <w:rPr>
+                <w:lang w:val="en-US"/>
+              </w:rPr>
+              <w:t xml:space="preserve"> </w:t>
+            </w:r>
+            <w:r>
+              <w:rPr>
+                <w:lang w:val="en-US"/>
+              </w:rPr>
+              <w:t>"Password": "oStwNfeo8T</w:t>
+            </w:r>
+            <w:r>
+              <w:rPr>
+                <w:lang w:val="en-US"/>
+              </w:rPr>
+              <w:tab/>
+              <w:t>",</w:t>
+            </w:r>
+            <w:r>
+              <w:rPr>
+                <w:lang w:val="en-US"/>
+              </w:rPr>
+              <w:t xml:space="preserve"> </w:t>
+            </w:r>
+            <w:r>
+              <w:rPr>
+                <w:lang w:val="en-US"/>
+              </w:rPr>
+              <w:t>"</w:t>
+            </w:r>
+            <w:proofErr w:type="spellStart"/>
+            <w:r>
+              <w:rPr>
+                <w:lang w:val="en-US"/>
+              </w:rPr>
+              <w:t>ConfirmPassword</w:t>
+            </w:r>
+            <w:proofErr w:type="spellEnd"/>
+            <w:r>
+              <w:rPr>
+                <w:lang w:val="en-US"/>
+              </w:rPr>
+              <w:t>": "oStwNfeo8T</w:t>
+            </w:r>
+            <w:r>
+              <w:rPr>
+                <w:lang w:val="en-US"/>
+              </w:rPr>
+              <w:tab/>
+              <w:t>"}</w:t>
             </w:r>
           </w:p>
         </w:tc>
@@ -1749,7 +1946,7 @@
                 <w:lang w:val="en-US"/>
               </w:rPr>
               <w:lastRenderedPageBreak/>
-              <w:t>URL STRUCTURE</w:t>
+              <w:t>RETURNS</w:t>
             </w:r>
           </w:p>
         </w:tc>
@@ -1765,45 +1962,59 @@
             </w:pPr>
             <w:r>
               <w:rPr>
-                <w:rStyle w:val="a5"/>
-                <w:lang w:val="en-US"/>
-              </w:rPr>
-              <w:t>http://</w:t>
-            </w:r>
-            <w:r>
-              <w:rPr>
-                <w:rStyle w:val="a5"/>
-                <w:lang w:val="en-US"/>
-              </w:rPr>
-              <w:t>localhost</w:t>
-            </w:r>
-            <w:r>
-              <w:rPr>
-                <w:rStyle w:val="a5"/>
-                <w:lang w:val="en-US"/>
-              </w:rPr>
-              <w:t>/</w:t>
-            </w:r>
-            <w:r>
-              <w:rPr>
-                <w:rStyle w:val="a5"/>
-                <w:lang w:val="en-US"/>
-              </w:rPr>
-              <w:t>EFlocal/api</w:t>
-            </w:r>
-            <w:r>
-              <w:rPr>
-                <w:rStyle w:val="a5"/>
-                <w:lang w:val="en-US"/>
-              </w:rPr>
-              <w:t>/</w:t>
-            </w:r>
-            <w:r>
-              <w:rPr>
-                <w:rStyle w:val="a5"/>
-                <w:lang w:val="en-US"/>
-              </w:rPr>
-              <w:t>oauth2/authorize</w:t>
+                <w:lang w:val="en-US"/>
+              </w:rPr>
+              <w:t>HTTP code 200</w:t>
+            </w:r>
+            <w:r>
+              <w:rPr>
+                <w:lang w:val="en-US"/>
+              </w:rPr>
+              <w:t xml:space="preserve"> - a</w:t>
+            </w:r>
+            <w:r>
+              <w:rPr>
+                <w:lang w:val="en-US"/>
+              </w:rPr>
+              <w:t>t success</w:t>
+            </w:r>
+            <w:r>
+              <w:rPr>
+                <w:lang w:val="en-US"/>
+              </w:rPr>
+              <w:t>,</w:t>
+            </w:r>
+          </w:p>
+          <w:p>
+            <w:pPr>
+              <w:jc w:val="both"/>
+              <w:rPr>
+                <w:lang w:val="en-US"/>
+              </w:rPr>
+            </w:pPr>
+            <w:r>
+              <w:rPr>
+                <w:lang w:val="en-US"/>
+              </w:rPr>
+              <w:t xml:space="preserve">HTTP code </w:t>
+            </w:r>
+            <w:r>
+              <w:rPr>
+                <w:lang w:val="en-US"/>
+              </w:rPr>
+              <w:t xml:space="preserve">404 - </w:t>
+            </w:r>
+            <w:r>
+              <w:rPr>
+                <w:lang w:val="en-US"/>
+              </w:rPr>
+              <w:t>a</w:t>
+            </w:r>
+            <w:r>
+              <w:rPr>
+                <w:lang w:val="en-US"/>
+              </w:rPr>
+              <w:t>t fail.</w:t>
             </w:r>
           </w:p>
         </w:tc>
@@ -1823,7 +2034,7 @@
               <w:rPr>
                 <w:lang w:val="en-US"/>
               </w:rPr>
-              <w:t>METHOD</w:t>
+              <w:t>ERRORS</w:t>
             </w:r>
           </w:p>
         </w:tc>
@@ -1833,1032 +2044,16 @@
           </w:tcPr>
           <w:p>
             <w:pPr>
-              <w:rPr>
-                <w:lang w:val="en-US"/>
-              </w:rPr>
-            </w:pPr>
-            <w:r>
-              <w:rPr>
-                <w:lang w:val="en-US"/>
-              </w:rPr>
-              <w:t>GET</w:t>
-            </w:r>
-          </w:p>
-        </w:tc>
-      </w:tr>
-      <w:tr>
-        <w:tc>
-          <w:tcPr>
-            <w:tcW w:w="2254" w:type="dxa"/>
-          </w:tcPr>
-          <w:p>
-            <w:pPr>
-              <w:rPr>
-                <w:lang w:val="en-US"/>
-              </w:rPr>
-            </w:pPr>
-            <w:r>
-              <w:rPr>
-                <w:lang w:val="en-US"/>
-              </w:rPr>
-              <w:t>PARAMETERS</w:t>
-            </w:r>
-          </w:p>
-        </w:tc>
-        <w:tc>
-          <w:tcPr>
-            <w:tcW w:w="7210" w:type="dxa"/>
-          </w:tcPr>
-          <w:p>
-            <w:pPr>
               <w:jc w:val="both"/>
               <w:rPr>
                 <w:lang w:val="en-US"/>
               </w:rPr>
             </w:pPr>
-            <w:proofErr w:type="gramStart"/>
-            <w:r>
-              <w:rPr>
-                <w:lang w:val="en-US"/>
-              </w:rPr>
-              <w:t>name</w:t>
-            </w:r>
-            <w:proofErr w:type="gramEnd"/>
-            <w:r>
-              <w:rPr>
-                <w:lang w:val="en-US"/>
-              </w:rPr>
-              <w:t xml:space="preserve">: </w:t>
-            </w:r>
-            <w:proofErr w:type="spellStart"/>
-            <w:r>
-              <w:rPr>
-                <w:lang w:val="en-US"/>
-              </w:rPr>
-              <w:t>response_type</w:t>
-            </w:r>
-            <w:proofErr w:type="spellEnd"/>
-            <w:r>
-              <w:rPr>
-                <w:lang w:val="en-US"/>
-              </w:rPr>
-              <w:t>, type:</w:t>
-            </w:r>
-            <w:r>
-              <w:rPr>
-                <w:lang w:val="en-US"/>
-              </w:rPr>
-              <w:t xml:space="preserve"> String</w:t>
-            </w:r>
-            <w:r>
-              <w:rPr>
-                <w:lang w:val="en-US"/>
-              </w:rPr>
-              <w:t>.</w:t>
-            </w:r>
-            <w:r>
-              <w:rPr>
-                <w:lang w:val="en-US"/>
-              </w:rPr>
-              <w:t xml:space="preserve"> The grant type requested, either token or code.</w:t>
-            </w:r>
-          </w:p>
-          <w:p>
-            <w:pPr>
-              <w:jc w:val="both"/>
-              <w:rPr>
-                <w:lang w:val="en-US"/>
-              </w:rPr>
-            </w:pPr>
-            <w:proofErr w:type="gramStart"/>
-            <w:r>
-              <w:rPr>
-                <w:lang w:val="en-US"/>
-              </w:rPr>
-              <w:t>name</w:t>
-            </w:r>
-            <w:proofErr w:type="gramEnd"/>
-            <w:r>
-              <w:rPr>
-                <w:lang w:val="en-US"/>
-              </w:rPr>
-              <w:t xml:space="preserve">: </w:t>
-            </w:r>
-            <w:proofErr w:type="spellStart"/>
-            <w:r>
-              <w:rPr>
-                <w:lang w:val="en-US"/>
-              </w:rPr>
-              <w:t>redirect_uri</w:t>
-            </w:r>
-            <w:proofErr w:type="spellEnd"/>
-            <w:r>
-              <w:rPr>
-                <w:lang w:val="en-US"/>
-              </w:rPr>
-              <w:t xml:space="preserve">, type: </w:t>
-            </w:r>
-            <w:r>
-              <w:rPr>
-                <w:lang w:val="en-US"/>
-              </w:rPr>
-              <w:t>String</w:t>
-            </w:r>
-            <w:r>
-              <w:rPr>
-                <w:lang w:val="en-US"/>
-              </w:rPr>
-              <w:t>.</w:t>
-            </w:r>
-            <w:r>
-              <w:rPr>
-                <w:lang w:val="en-US"/>
-              </w:rPr>
-              <w:t xml:space="preserve"> Where to redirect the user after authorization has completed.</w:t>
-            </w:r>
-            <w:r>
-              <w:rPr>
-                <w:lang w:val="en-US"/>
-              </w:rPr>
-              <w:t xml:space="preserve"> </w:t>
-            </w:r>
-            <w:r>
-              <w:rPr>
-                <w:lang w:val="en-US"/>
-              </w:rPr>
-              <w:t xml:space="preserve">All redirect URIs must be HTTPS except for </w:t>
-            </w:r>
-            <w:r>
-              <w:rPr>
-                <w:lang w:val="en-US"/>
-              </w:rPr>
-              <w:t>localhost URI.</w:t>
-            </w:r>
-          </w:p>
-          <w:p>
-            <w:pPr>
-              <w:jc w:val="both"/>
-              <w:rPr>
-                <w:lang w:val="en-US"/>
-              </w:rPr>
-            </w:pPr>
-            <w:proofErr w:type="gramStart"/>
-            <w:r>
-              <w:rPr>
-                <w:lang w:val="en-US"/>
-              </w:rPr>
-              <w:t>name</w:t>
-            </w:r>
-            <w:proofErr w:type="gramEnd"/>
-            <w:r>
-              <w:rPr>
-                <w:lang w:val="en-US"/>
-              </w:rPr>
-              <w:t xml:space="preserve">: </w:t>
-            </w:r>
-            <w:r>
-              <w:rPr>
-                <w:lang w:val="en-US"/>
-              </w:rPr>
-              <w:t>state</w:t>
-            </w:r>
-            <w:r>
-              <w:rPr>
-                <w:lang w:val="en-US"/>
-              </w:rPr>
-              <w:t xml:space="preserve">, type: </w:t>
-            </w:r>
-            <w:r>
-              <w:rPr>
-                <w:lang w:val="en-US"/>
-              </w:rPr>
-              <w:t>String?</w:t>
-            </w:r>
-            <w:r>
-              <w:rPr>
-                <w:lang w:val="en-US"/>
-              </w:rPr>
-              <w:t>.</w:t>
-            </w:r>
-            <w:r>
-              <w:rPr>
-                <w:lang w:val="en-US"/>
-              </w:rPr>
-              <w:t> Up to 500 bytes of arbitrary data that will be passed back to your redirect URI. This parameter should be used to protect against cross-site request forgery (CSRF</w:t>
-            </w:r>
-            <w:r>
-              <w:rPr>
-                <w:lang w:val="en-US"/>
-              </w:rPr>
-              <w:t>).</w:t>
-            </w:r>
-          </w:p>
-        </w:tc>
-      </w:tr>
-      <w:tr>
-        <w:tc>
-          <w:tcPr>
-            <w:tcW w:w="2254" w:type="dxa"/>
-          </w:tcPr>
-          <w:p>
-            <w:pPr>
-              <w:rPr>
-                <w:lang w:val="en-US"/>
-              </w:rPr>
-            </w:pPr>
-            <w:r>
-              <w:rPr>
-                <w:lang w:val="en-US"/>
-              </w:rPr>
-              <w:t>RETURNS</w:t>
-            </w:r>
-          </w:p>
-        </w:tc>
-        <w:tc>
-          <w:tcPr>
-            <w:tcW w:w="7210" w:type="dxa"/>
-          </w:tcPr>
-          <w:p>
-            <w:pPr>
-              <w:jc w:val="both"/>
-              <w:rPr>
-                <w:lang w:val="en-US"/>
-              </w:rPr>
-            </w:pPr>
-            <w:r>
-              <w:rPr>
-                <w:lang w:val="en-US"/>
-              </w:rPr>
-              <w:t xml:space="preserve">Because </w:t>
-            </w:r>
-            <w:r>
-              <w:rPr>
-                <w:lang w:val="en-US"/>
-              </w:rPr>
-              <w:t>/</w:t>
-            </w:r>
-            <w:proofErr w:type="spellStart"/>
-            <w:r>
-              <w:rPr>
-                <w:lang w:val="en-US"/>
-              </w:rPr>
-              <w:t>api</w:t>
-            </w:r>
-            <w:proofErr w:type="spellEnd"/>
-            <w:r>
-              <w:rPr>
-                <w:lang w:val="en-US"/>
-              </w:rPr>
-              <w:t xml:space="preserve">/oauth2/authorize is a website, there is no direct return value. However, after the user authorizes your app, they will be sent to your redirect URI. The type of response varies based on the </w:t>
-            </w:r>
-            <w:proofErr w:type="spellStart"/>
-            <w:r>
-              <w:rPr>
-                <w:lang w:val="en-US"/>
-              </w:rPr>
-              <w:t>response_type</w:t>
-            </w:r>
-            <w:proofErr w:type="spellEnd"/>
-            <w:r>
-              <w:rPr>
-                <w:lang w:val="en-US"/>
-              </w:rPr>
-              <w:t>.</w:t>
-            </w:r>
-          </w:p>
-          <w:p>
-            <w:pPr>
-              <w:jc w:val="both"/>
-              <w:rPr>
-                <w:lang w:val="en-US"/>
-              </w:rPr>
-            </w:pPr>
-            <w:r>
-              <w:rPr>
-                <w:b/>
-                <w:lang w:val="en-US"/>
-              </w:rPr>
-              <w:t>Code flow.</w:t>
-            </w:r>
-            <w:r>
-              <w:rPr>
-                <w:b/>
-                <w:lang w:val="en-US"/>
-              </w:rPr>
-              <w:t xml:space="preserve"> </w:t>
-            </w:r>
-            <w:r>
-              <w:rPr>
-                <w:lang w:val="en-US"/>
-              </w:rPr>
-              <w:t>These parameters are passed in the query string (after the ? in the URL):</w:t>
-            </w:r>
-          </w:p>
-          <w:p>
-            <w:pPr>
-              <w:jc w:val="both"/>
-              <w:rPr>
-                <w:lang w:val="en-US"/>
-              </w:rPr>
-            </w:pPr>
-            <w:proofErr w:type="gramStart"/>
-            <w:r>
-              <w:rPr>
-                <w:lang w:val="en-US"/>
-              </w:rPr>
-              <w:t>name</w:t>
-            </w:r>
-            <w:proofErr w:type="gramEnd"/>
-            <w:r>
-              <w:rPr>
-                <w:lang w:val="en-US"/>
-              </w:rPr>
-              <w:t xml:space="preserve">: </w:t>
-            </w:r>
-            <w:r>
-              <w:rPr>
-                <w:lang w:val="en-US"/>
-              </w:rPr>
-              <w:t>code</w:t>
-            </w:r>
-            <w:r>
-              <w:rPr>
-                <w:lang w:val="en-US"/>
-              </w:rPr>
-              <w:t>, type:</w:t>
-            </w:r>
-            <w:r>
-              <w:rPr>
-                <w:lang w:val="en-US"/>
-              </w:rPr>
-              <w:t xml:space="preserve"> String</w:t>
-            </w:r>
-            <w:r>
-              <w:rPr>
-                <w:lang w:val="en-US"/>
-              </w:rPr>
-              <w:t>.</w:t>
-            </w:r>
-            <w:r>
-              <w:rPr>
-                <w:lang w:val="en-US"/>
-              </w:rPr>
-              <w:t xml:space="preserve"> The authorization code, which can be used to attain a bearer token by calling </w:t>
-            </w:r>
-            <w:r>
-              <w:rPr>
-                <w:lang w:val="en-US"/>
-              </w:rPr>
-              <w:t>/</w:t>
-            </w:r>
-            <w:proofErr w:type="spellStart"/>
-            <w:r>
-              <w:rPr>
-                <w:lang w:val="en-US"/>
-              </w:rPr>
-              <w:t>api</w:t>
-            </w:r>
-            <w:proofErr w:type="spellEnd"/>
-            <w:r>
-              <w:rPr>
-                <w:lang w:val="en-US"/>
-              </w:rPr>
-              <w:t>/oauth2/token.</w:t>
-            </w:r>
-          </w:p>
-          <w:p>
-            <w:pPr>
-              <w:jc w:val="both"/>
-              <w:rPr>
-                <w:lang w:val="en-US"/>
-              </w:rPr>
-            </w:pPr>
-            <w:proofErr w:type="gramStart"/>
-            <w:r>
-              <w:rPr>
-                <w:lang w:val="en-US"/>
-              </w:rPr>
-              <w:t>name</w:t>
-            </w:r>
-            <w:proofErr w:type="gramEnd"/>
-            <w:r>
-              <w:rPr>
-                <w:lang w:val="en-US"/>
-              </w:rPr>
-              <w:t xml:space="preserve">: </w:t>
-            </w:r>
-            <w:r>
-              <w:rPr>
-                <w:lang w:val="en-US"/>
-              </w:rPr>
-              <w:t>state</w:t>
-            </w:r>
-            <w:r>
-              <w:rPr>
-                <w:lang w:val="en-US"/>
-              </w:rPr>
-              <w:t>, type:</w:t>
-            </w:r>
-            <w:r>
-              <w:rPr>
-                <w:lang w:val="en-US"/>
-              </w:rPr>
-              <w:t xml:space="preserve"> String</w:t>
-            </w:r>
-            <w:r>
-              <w:rPr>
-                <w:lang w:val="en-US"/>
-              </w:rPr>
-              <w:t>.</w:t>
-            </w:r>
-            <w:r>
-              <w:rPr>
-                <w:lang w:val="en-US"/>
-              </w:rPr>
-              <w:t xml:space="preserve"> The state content, if any, originally passed to </w:t>
-            </w:r>
-            <w:r>
-              <w:rPr>
-                <w:lang w:val="en-US"/>
-              </w:rPr>
-              <w:t>/</w:t>
-            </w:r>
-            <w:proofErr w:type="spellStart"/>
-            <w:r>
-              <w:rPr>
-                <w:lang w:val="en-US"/>
-              </w:rPr>
-              <w:t>api</w:t>
-            </w:r>
-            <w:proofErr w:type="spellEnd"/>
-            <w:r>
-              <w:rPr>
-                <w:lang w:val="en-US"/>
-              </w:rPr>
-              <w:t>/oauth2/authorize.</w:t>
-            </w:r>
-          </w:p>
-          <w:p>
-            <w:pPr>
-              <w:jc w:val="both"/>
-              <w:rPr>
-                <w:lang w:val="en-US"/>
-              </w:rPr>
-            </w:pPr>
-            <w:r>
-              <w:rPr>
-                <w:lang w:val="en-US"/>
-              </w:rPr>
-              <w:t>Sample response</w:t>
-            </w:r>
-            <w:r>
-              <w:rPr>
-                <w:lang w:val="en-US"/>
-              </w:rPr>
-              <w:t xml:space="preserve">: </w:t>
-            </w:r>
-            <w:r>
-              <w:rPr>
-                <w:lang w:val="en-US"/>
-              </w:rPr>
-              <w:t>[REDIRECT_URI]</w:t>
-            </w:r>
-            <w:proofErr w:type="gramStart"/>
-            <w:r>
-              <w:rPr>
-                <w:lang w:val="en-US"/>
-              </w:rPr>
-              <w:t>?code</w:t>
-            </w:r>
-            <w:proofErr w:type="gramEnd"/>
-            <w:r>
-              <w:rPr>
-                <w:lang w:val="en-US"/>
-              </w:rPr>
-              <w:t>=</w:t>
-            </w:r>
-            <w:proofErr w:type="spellStart"/>
-            <w:r>
-              <w:rPr>
-                <w:lang w:val="en-US"/>
-              </w:rPr>
-              <w:t>ABCDEFG&amp;state</w:t>
-            </w:r>
-            <w:proofErr w:type="spellEnd"/>
-            <w:r>
-              <w:rPr>
-                <w:lang w:val="en-US"/>
-              </w:rPr>
-              <w:t>=[STATE]</w:t>
-            </w:r>
-            <w:r>
-              <w:rPr>
-                <w:lang w:val="en-US"/>
-              </w:rPr>
-              <w:t>.</w:t>
-            </w:r>
-          </w:p>
-          <w:p>
-            <w:pPr>
-              <w:jc w:val="both"/>
-              <w:rPr>
-                <w:lang w:val="en-US"/>
-              </w:rPr>
-            </w:pPr>
-            <w:r>
-              <w:rPr>
-                <w:b/>
-                <w:lang w:val="en-US"/>
-              </w:rPr>
-              <w:t>Token flow</w:t>
-            </w:r>
-            <w:r>
-              <w:rPr>
-                <w:b/>
-                <w:lang w:val="en-US"/>
-              </w:rPr>
-              <w:t xml:space="preserve">. </w:t>
-            </w:r>
-            <w:r>
-              <w:rPr>
-                <w:lang w:val="en-US"/>
-              </w:rPr>
-              <w:t>These parameters are passed in the URL fragment (after the # in the URL):</w:t>
-            </w:r>
-          </w:p>
-          <w:p>
-            <w:pPr>
-              <w:jc w:val="both"/>
-              <w:rPr>
-                <w:lang w:val="en-US"/>
-              </w:rPr>
-            </w:pPr>
-            <w:proofErr w:type="gramStart"/>
-            <w:r>
-              <w:rPr>
-                <w:lang w:val="en-US"/>
-              </w:rPr>
-              <w:t>name</w:t>
-            </w:r>
-            <w:proofErr w:type="gramEnd"/>
-            <w:r>
-              <w:rPr>
-                <w:lang w:val="en-US"/>
-              </w:rPr>
-              <w:t xml:space="preserve">: </w:t>
-            </w:r>
-            <w:proofErr w:type="spellStart"/>
-            <w:r>
-              <w:rPr>
-                <w:lang w:val="en-US"/>
-              </w:rPr>
-              <w:t>access_token</w:t>
-            </w:r>
-            <w:proofErr w:type="spellEnd"/>
-            <w:r>
-              <w:rPr>
-                <w:lang w:val="en-US"/>
-              </w:rPr>
-              <w:t>, type:</w:t>
-            </w:r>
-            <w:r>
-              <w:rPr>
-                <w:lang w:val="en-US"/>
-              </w:rPr>
-              <w:t xml:space="preserve"> String</w:t>
-            </w:r>
-            <w:r>
-              <w:rPr>
-                <w:lang w:val="en-US"/>
-              </w:rPr>
-              <w:t>.</w:t>
-            </w:r>
-            <w:r>
-              <w:rPr>
-                <w:lang w:val="en-US"/>
-              </w:rPr>
-              <w:t xml:space="preserve"> A token which c</w:t>
-            </w:r>
-            <w:r>
-              <w:rPr>
-                <w:lang w:val="en-US"/>
-              </w:rPr>
-              <w:t xml:space="preserve">an be used to make calls to these </w:t>
-            </w:r>
-            <w:r>
-              <w:rPr>
-                <w:lang w:val="en-US"/>
-              </w:rPr>
-              <w:t>API.</w:t>
-            </w:r>
-          </w:p>
-          <w:p>
-            <w:pPr>
-              <w:jc w:val="both"/>
-              <w:rPr>
-                <w:lang w:val="en-US"/>
-              </w:rPr>
-            </w:pPr>
-            <w:proofErr w:type="gramStart"/>
-            <w:r>
-              <w:rPr>
-                <w:lang w:val="en-US"/>
-              </w:rPr>
-              <w:t>name</w:t>
-            </w:r>
-            <w:proofErr w:type="gramEnd"/>
-            <w:r>
-              <w:rPr>
-                <w:lang w:val="en-US"/>
-              </w:rPr>
-              <w:t xml:space="preserve">: </w:t>
-            </w:r>
-            <w:proofErr w:type="spellStart"/>
-            <w:r>
-              <w:rPr>
-                <w:lang w:val="en-US"/>
-              </w:rPr>
-              <w:t>token_type</w:t>
-            </w:r>
-            <w:proofErr w:type="spellEnd"/>
-            <w:r>
-              <w:rPr>
-                <w:lang w:val="en-US"/>
-              </w:rPr>
-              <w:t>, type:</w:t>
-            </w:r>
-            <w:r>
-              <w:rPr>
-                <w:lang w:val="en-US"/>
-              </w:rPr>
-              <w:t xml:space="preserve"> String</w:t>
-            </w:r>
-            <w:r>
-              <w:rPr>
-                <w:lang w:val="en-US"/>
-              </w:rPr>
-              <w:t>.</w:t>
-            </w:r>
-            <w:r>
-              <w:rPr>
-                <w:lang w:val="en-US"/>
-              </w:rPr>
-              <w:t xml:space="preserve"> The type of token, which will always be bearer.</w:t>
-            </w:r>
-          </w:p>
-          <w:p>
-            <w:pPr>
-              <w:jc w:val="both"/>
-              <w:rPr>
-                <w:lang w:val="en-US"/>
-              </w:rPr>
-            </w:pPr>
-            <w:proofErr w:type="gramStart"/>
-            <w:r>
-              <w:rPr>
-                <w:lang w:val="en-US"/>
-              </w:rPr>
-              <w:t>name</w:t>
-            </w:r>
-            <w:proofErr w:type="gramEnd"/>
-            <w:r>
-              <w:rPr>
-                <w:lang w:val="en-US"/>
-              </w:rPr>
-              <w:t xml:space="preserve">: state, type: </w:t>
-            </w:r>
-            <w:r>
-              <w:rPr>
-                <w:lang w:val="en-US"/>
-              </w:rPr>
-              <w:t>String</w:t>
-            </w:r>
-            <w:r>
-              <w:rPr>
-                <w:lang w:val="en-US"/>
-              </w:rPr>
-              <w:t>.</w:t>
-            </w:r>
-            <w:r>
-              <w:rPr>
-                <w:lang w:val="en-US"/>
-              </w:rPr>
-              <w:t xml:space="preserve"> The state content, if any, originally passed to </w:t>
-            </w:r>
-            <w:r>
-              <w:rPr>
-                <w:lang w:val="en-US"/>
-              </w:rPr>
-              <w:t>/</w:t>
-            </w:r>
-            <w:proofErr w:type="spellStart"/>
-            <w:r>
-              <w:rPr>
-                <w:lang w:val="en-US"/>
-              </w:rPr>
-              <w:t>api</w:t>
-            </w:r>
-            <w:proofErr w:type="spellEnd"/>
-            <w:r>
-              <w:rPr>
-                <w:lang w:val="en-US"/>
-              </w:rPr>
-              <w:t>/oauth2/authorize.</w:t>
-            </w:r>
-          </w:p>
-          <w:p>
-            <w:pPr>
-              <w:jc w:val="both"/>
-              <w:rPr>
-                <w:lang w:val="en-US"/>
-              </w:rPr>
-            </w:pPr>
-            <w:r>
-              <w:rPr>
-                <w:lang w:val="en-US"/>
-              </w:rPr>
-              <w:t>Sample</w:t>
-            </w:r>
-            <w:r>
-              <w:rPr>
-                <w:lang w:val="en-US"/>
-              </w:rPr>
-              <w:t xml:space="preserve"> </w:t>
-            </w:r>
-            <w:r>
-              <w:rPr>
-                <w:lang w:val="en-US"/>
-              </w:rPr>
-              <w:t>response</w:t>
-            </w:r>
-            <w:r>
-              <w:rPr>
-                <w:lang w:val="en-US"/>
-              </w:rPr>
-              <w:t xml:space="preserve">: </w:t>
-            </w:r>
-            <w:r>
-              <w:rPr>
-                <w:lang w:val="en-US"/>
-              </w:rPr>
-              <w:t>[REDIRECT_URI]#</w:t>
-            </w:r>
-            <w:proofErr w:type="spellStart"/>
-            <w:r>
-              <w:rPr>
-                <w:lang w:val="en-US"/>
-              </w:rPr>
-              <w:t>access_token</w:t>
-            </w:r>
-            <w:proofErr w:type="spellEnd"/>
-            <w:r>
-              <w:rPr>
-                <w:lang w:val="en-US"/>
-              </w:rPr>
-              <w:t>=ABCDEFG&amp;</w:t>
-            </w:r>
-            <w:r>
-              <w:rPr>
-                <w:lang w:val="en-US"/>
-              </w:rPr>
-              <w:t xml:space="preserve"> </w:t>
-            </w:r>
-            <w:proofErr w:type="spellStart"/>
-            <w:r>
-              <w:rPr>
-                <w:lang w:val="en-US"/>
-              </w:rPr>
-              <w:t>token_type</w:t>
-            </w:r>
-            <w:proofErr w:type="spellEnd"/>
-            <w:r>
-              <w:rPr>
-                <w:lang w:val="en-US"/>
-              </w:rPr>
-              <w:t>=bearer&amp;</w:t>
-            </w:r>
-            <w:r>
-              <w:rPr>
-                <w:lang w:val="en-US"/>
-              </w:rPr>
-              <w:t xml:space="preserve"> </w:t>
-            </w:r>
-            <w:r>
-              <w:rPr>
-                <w:lang w:val="en-US"/>
-              </w:rPr>
-              <w:t>state=[STATE]</w:t>
-            </w:r>
-          </w:p>
-        </w:tc>
-      </w:tr>
-      <w:tr>
-        <w:tc>
-          <w:tcPr>
-            <w:tcW w:w="2254" w:type="dxa"/>
-          </w:tcPr>
-          <w:p>
-            <w:pPr>
-              <w:rPr>
-                <w:lang w:val="en-US"/>
-              </w:rPr>
-            </w:pPr>
-            <w:r>
-              <w:rPr>
-                <w:lang w:val="en-US"/>
-              </w:rPr>
-              <w:t>ERRORS</w:t>
-            </w:r>
-          </w:p>
-        </w:tc>
-        <w:tc>
-          <w:tcPr>
-            <w:tcW w:w="7210" w:type="dxa"/>
-          </w:tcPr>
-          <w:p>
-            <w:pPr>
-              <w:jc w:val="both"/>
-              <w:rPr>
-                <w:lang w:val="en-US"/>
-              </w:rPr>
-            </w:pPr>
-            <w:r>
-              <w:rPr>
-                <w:lang w:val="en-US"/>
-              </w:rPr>
-              <w:t>parameters will be included in the redirect URI:</w:t>
-            </w:r>
-          </w:p>
-          <w:p>
-            <w:pPr>
-              <w:jc w:val="both"/>
-              <w:rPr>
-                <w:lang w:val="en-US"/>
-              </w:rPr>
-            </w:pPr>
-            <w:proofErr w:type="gramStart"/>
-            <w:r>
-              <w:rPr>
-                <w:lang w:val="en-US"/>
-              </w:rPr>
-              <w:t>name</w:t>
-            </w:r>
-            <w:proofErr w:type="gramEnd"/>
-            <w:r>
-              <w:rPr>
-                <w:lang w:val="en-US"/>
-              </w:rPr>
-              <w:t xml:space="preserve">: </w:t>
-            </w:r>
-            <w:r>
-              <w:rPr>
-                <w:lang w:val="en-US"/>
-              </w:rPr>
-              <w:t>error</w:t>
-            </w:r>
-            <w:r>
-              <w:rPr>
-                <w:lang w:val="en-US"/>
-              </w:rPr>
-              <w:t>, type:</w:t>
-            </w:r>
-            <w:r>
-              <w:rPr>
-                <w:lang w:val="en-US"/>
-              </w:rPr>
-              <w:t xml:space="preserve"> String</w:t>
-            </w:r>
-            <w:r>
-              <w:rPr>
-                <w:lang w:val="en-US"/>
-              </w:rPr>
-              <w:t>.</w:t>
-            </w:r>
-            <w:r>
-              <w:rPr>
-                <w:lang w:val="en-US"/>
-              </w:rPr>
-              <w:t xml:space="preserve"> An error code per Section 4.1.2.1 of the OAuth 2.0 spec.</w:t>
-            </w:r>
-          </w:p>
-          <w:p>
-            <w:pPr>
-              <w:jc w:val="both"/>
-              <w:rPr>
-                <w:lang w:val="en-US"/>
-              </w:rPr>
-            </w:pPr>
-            <w:proofErr w:type="gramStart"/>
-            <w:r>
-              <w:rPr>
-                <w:lang w:val="en-US"/>
-              </w:rPr>
-              <w:t>name</w:t>
-            </w:r>
-            <w:proofErr w:type="gramEnd"/>
-            <w:r>
-              <w:rPr>
-                <w:lang w:val="en-US"/>
-              </w:rPr>
-              <w:t xml:space="preserve">: </w:t>
-            </w:r>
-            <w:proofErr w:type="spellStart"/>
-            <w:r>
-              <w:rPr>
-                <w:lang w:val="en-US"/>
-              </w:rPr>
-              <w:t>error_description</w:t>
-            </w:r>
-            <w:proofErr w:type="spellEnd"/>
-            <w:r>
-              <w:rPr>
-                <w:lang w:val="en-US"/>
-              </w:rPr>
-              <w:t>, type:</w:t>
-            </w:r>
-            <w:r>
-              <w:rPr>
-                <w:lang w:val="en-US"/>
-              </w:rPr>
-              <w:t xml:space="preserve"> String</w:t>
-            </w:r>
-            <w:r>
-              <w:rPr>
-                <w:lang w:val="en-US"/>
-              </w:rPr>
-              <w:t>.</w:t>
-            </w:r>
-            <w:r>
-              <w:rPr>
-                <w:lang w:val="en-US"/>
-              </w:rPr>
-              <w:t xml:space="preserve"> A user-friendly description of the error that occurred.</w:t>
-            </w:r>
-          </w:p>
-          <w:p>
-            <w:pPr>
-              <w:jc w:val="both"/>
-              <w:rPr>
-                <w:lang w:val="en-US"/>
-              </w:rPr>
-            </w:pPr>
-            <w:proofErr w:type="gramStart"/>
-            <w:r>
-              <w:rPr>
-                <w:lang w:val="en-US"/>
-              </w:rPr>
-              <w:t>name</w:t>
-            </w:r>
-            <w:proofErr w:type="gramEnd"/>
-            <w:r>
-              <w:rPr>
-                <w:lang w:val="en-US"/>
-              </w:rPr>
-              <w:t xml:space="preserve">: state, type: </w:t>
-            </w:r>
-            <w:r>
-              <w:rPr>
-                <w:lang w:val="en-US"/>
-              </w:rPr>
-              <w:t>String</w:t>
-            </w:r>
-            <w:r>
-              <w:rPr>
-                <w:lang w:val="en-US"/>
-              </w:rPr>
-              <w:t>.</w:t>
-            </w:r>
-            <w:r>
-              <w:rPr>
-                <w:lang w:val="en-US"/>
-              </w:rPr>
-              <w:t xml:space="preserve"> The state content, if any, originally passed to </w:t>
-            </w:r>
-            <w:r>
-              <w:rPr>
-                <w:lang w:val="en-US"/>
-              </w:rPr>
-              <w:t>/</w:t>
-            </w:r>
-            <w:proofErr w:type="spellStart"/>
-            <w:r>
-              <w:rPr>
-                <w:lang w:val="en-US"/>
-              </w:rPr>
-              <w:t>api</w:t>
-            </w:r>
-            <w:proofErr w:type="spellEnd"/>
-            <w:r>
-              <w:rPr>
-                <w:lang w:val="en-US"/>
-              </w:rPr>
-              <w:t>/oauth2/authorize</w:t>
-            </w:r>
-            <w:r>
-              <w:rPr>
-                <w:lang w:val="en-US"/>
-              </w:rPr>
-              <w:t>.</w:t>
+            <w:r>
+              <w:rPr>
+                <w:lang w:val="en-US"/>
+              </w:rPr>
+              <w:t>Returns standard Identity errors.</w:t>
             </w:r>
           </w:p>
         </w:tc>
@@ -2912,45 +2107,7 @@
                 <w:szCs w:val="20"/>
                 <w:lang w:val="en-US" w:eastAsia="ru-RU"/>
               </w:rPr>
-              <w:t>/</w:t>
-            </w:r>
-            <w:proofErr w:type="spellStart"/>
-            <w:r>
-              <w:rPr>
-                <w:rFonts w:ascii="Segoe UI" w:eastAsia="Times New Roman" w:hAnsi="Segoe UI" w:cs="Segoe UI"/>
-                <w:b/>
-                <w:bCs/>
-                <w:color w:val="47525D"/>
-                <w:sz w:val="20"/>
-                <w:szCs w:val="20"/>
-                <w:lang w:val="en-US" w:eastAsia="ru-RU"/>
-              </w:rPr>
-              <w:t>api</w:t>
-            </w:r>
-            <w:proofErr w:type="spellEnd"/>
-            <w:r>
-              <w:rPr>
-                <w:rFonts w:ascii="Segoe UI" w:eastAsia="Times New Roman" w:hAnsi="Segoe UI" w:cs="Segoe UI"/>
-                <w:b/>
-                <w:bCs/>
-                <w:color w:val="47525D"/>
-                <w:sz w:val="20"/>
-                <w:szCs w:val="20"/>
-                <w:lang w:val="en-US" w:eastAsia="ru-RU"/>
-              </w:rPr>
-              <w:t>/</w:t>
-            </w:r>
-            <w:r>
-              <w:rPr>
-                <w:rFonts w:ascii="Segoe UI" w:eastAsia="Times New Roman" w:hAnsi="Segoe UI" w:cs="Segoe UI"/>
-                <w:b/>
-                <w:bCs/>
-                <w:color w:val="47525D"/>
-                <w:sz w:val="20"/>
-                <w:szCs w:val="20"/>
-                <w:lang w:val="en-US" w:eastAsia="ru-RU"/>
-              </w:rPr>
-              <w:t>oauth2/token</w:t>
+              <w:t>/token</w:t>
             </w:r>
           </w:p>
         </w:tc>
@@ -2989,9 +2146,113 @@
               <w:rPr>
                 <w:lang w:val="en-US"/>
               </w:rPr>
-              <w:t>This endpoint only applies to apps using the authorization code flow. An app calls this endpoint to acquire a bearer token once the user has authorized the app.</w:t>
-            </w:r>
-          </w:p>
+              <w:t>API for authorizing user in system. Uses standard Identity code.</w:t>
+            </w:r>
+          </w:p>
+        </w:tc>
+      </w:tr>
+      <w:tr>
+        <w:tc>
+          <w:tcPr>
+            <w:tcW w:w="2235" w:type="dxa"/>
+          </w:tcPr>
+          <w:p>
+            <w:pPr>
+              <w:rPr>
+                <w:lang w:val="en-US"/>
+              </w:rPr>
+            </w:pPr>
+            <w:r>
+              <w:rPr>
+                <w:lang w:val="en-US"/>
+              </w:rPr>
+              <w:t>URL STRUCTURE</w:t>
+            </w:r>
+          </w:p>
+        </w:tc>
+        <w:tc>
+          <w:tcPr>
+            <w:tcW w:w="7229" w:type="dxa"/>
+          </w:tcPr>
+          <w:p>
+            <w:pPr>
+              <w:rPr>
+                <w:lang w:val="en-US"/>
+              </w:rPr>
+            </w:pPr>
+            <w:r>
+              <w:rPr>
+                <w:rStyle w:val="a5"/>
+                <w:lang w:val="en-US"/>
+              </w:rPr>
+              <w:t>/token</w:t>
+            </w:r>
+          </w:p>
+        </w:tc>
+      </w:tr>
+      <w:tr>
+        <w:tc>
+          <w:tcPr>
+            <w:tcW w:w="2235" w:type="dxa"/>
+          </w:tcPr>
+          <w:p>
+            <w:pPr>
+              <w:rPr>
+                <w:lang w:val="en-US"/>
+              </w:rPr>
+            </w:pPr>
+            <w:r>
+              <w:rPr>
+                <w:lang w:val="en-US"/>
+              </w:rPr>
+              <w:t>METHOD</w:t>
+            </w:r>
+          </w:p>
+        </w:tc>
+        <w:tc>
+          <w:tcPr>
+            <w:tcW w:w="7229" w:type="dxa"/>
+          </w:tcPr>
+          <w:p>
+            <w:pPr>
+              <w:rPr>
+                <w:lang w:val="en-US"/>
+              </w:rPr>
+            </w:pPr>
+            <w:r>
+              <w:rPr>
+                <w:lang w:val="en-US"/>
+              </w:rPr>
+              <w:t>POST</w:t>
+            </w:r>
+          </w:p>
+        </w:tc>
+      </w:tr>
+      <w:tr>
+        <w:tc>
+          <w:tcPr>
+            <w:tcW w:w="2235" w:type="dxa"/>
+          </w:tcPr>
+          <w:p>
+            <w:pPr>
+              <w:rPr>
+                <w:caps/>
+                <w:lang w:val="en-US"/>
+              </w:rPr>
+            </w:pPr>
+            <w:r>
+              <w:rPr>
+                <w:caps/>
+                <w:lang w:val="en-US"/>
+              </w:rPr>
+              <w:t>Content-Type</w:t>
+            </w:r>
+          </w:p>
+        </w:tc>
+        <w:tc>
+          <w:tcPr>
+            <w:tcW w:w="7229" w:type="dxa"/>
+          </w:tcPr>
           <w:p>
             <w:pPr>
               <w:jc w:val="both"/>
@@ -3003,42 +2264,16 @@
               <w:rPr>
                 <w:lang w:val="en-US"/>
               </w:rPr>
-              <w:t xml:space="preserve">Calls to </w:t>
-            </w:r>
-            <w:r>
-              <w:rPr>
-                <w:lang w:val="en-US"/>
-              </w:rPr>
-              <w:t>/</w:t>
-            </w:r>
-            <w:proofErr w:type="spellStart"/>
-            <w:r>
-              <w:rPr>
-                <w:lang w:val="en-US"/>
-              </w:rPr>
-              <w:t>api</w:t>
-            </w:r>
-            <w:proofErr w:type="spellEnd"/>
-            <w:r>
-              <w:rPr>
-                <w:lang w:val="en-US"/>
-              </w:rPr>
-              <w:t xml:space="preserve">/oauth2/token need to be authenticated using the </w:t>
-            </w:r>
-            <w:proofErr w:type="spellStart"/>
-            <w:r>
-              <w:rPr>
-                <w:lang w:val="en-US"/>
-              </w:rPr>
-              <w:t>apps's</w:t>
-            </w:r>
-            <w:proofErr w:type="spellEnd"/>
-            <w:r>
-              <w:rPr>
-                <w:lang w:val="en-US"/>
-              </w:rPr>
-              <w:t xml:space="preserve"> key and secret. These can either be passed as POST parameters (see parameters below) or via HTTP basic authentication. If basic authentication is used, the app key should be provided as the username, and the app secret should be provided as the password.</w:t>
-            </w:r>
+              <w:t>application/x-www-form-</w:t>
+            </w:r>
+            <w:proofErr w:type="spellStart"/>
+            <w:r>
+              <w:rPr>
+                <w:lang w:val="en-US"/>
+              </w:rPr>
+              <w:t>urlencoded</w:t>
+            </w:r>
+            <w:proofErr w:type="spellEnd"/>
           </w:p>
         </w:tc>
       </w:tr>
@@ -3057,7 +2292,7 @@
               <w:rPr>
                 <w:lang w:val="en-US"/>
               </w:rPr>
-              <w:t>URL STRUCTURE</w:t>
+              <w:t>PARAMETERS</w:t>
             </w:r>
           </w:p>
         </w:tc>
@@ -3067,45 +2302,237 @@
           </w:tcPr>
           <w:p>
             <w:pPr>
-              <w:rPr>
-                <w:lang w:val="en-US"/>
-              </w:rPr>
-            </w:pPr>
-            <w:r>
-              <w:rPr>
-                <w:rStyle w:val="a5"/>
-                <w:lang w:val="en-US"/>
-              </w:rPr>
-              <w:t>http://</w:t>
-            </w:r>
-            <w:r>
-              <w:rPr>
-                <w:rStyle w:val="a5"/>
-                <w:lang w:val="en-US"/>
-              </w:rPr>
-              <w:t>localhost</w:t>
-            </w:r>
-            <w:r>
-              <w:rPr>
-                <w:rStyle w:val="a5"/>
-                <w:lang w:val="en-US"/>
-              </w:rPr>
-              <w:t>/</w:t>
-            </w:r>
-            <w:r>
-              <w:rPr>
-                <w:rStyle w:val="a5"/>
-                <w:lang w:val="en-US"/>
-              </w:rPr>
-              <w:t>EFlocal/</w:t>
-            </w:r>
-            <w:r>
-              <w:rPr>
-                <w:rStyle w:val="a5"/>
-                <w:lang w:val="en-US"/>
-              </w:rPr>
-              <w:t>api/oauth2/token</w:t>
-            </w:r>
+              <w:jc w:val="both"/>
+              <w:rPr>
+                <w:lang w:val="en-US"/>
+              </w:rPr>
+            </w:pPr>
+            <w:r>
+              <w:rPr>
+                <w:lang w:val="en-US"/>
+              </w:rPr>
+              <w:t>[</w:t>
+            </w:r>
+            <w:proofErr w:type="spellStart"/>
+            <w:r>
+              <w:rPr>
+                <w:lang w:val="en-US"/>
+              </w:rPr>
+              <w:t>FromURI</w:t>
+            </w:r>
+            <w:proofErr w:type="spellEnd"/>
+            <w:r>
+              <w:rPr>
+                <w:lang w:val="en-US"/>
+              </w:rPr>
+              <w:t>]</w:t>
+            </w:r>
+          </w:p>
+          <w:p>
+            <w:pPr>
+              <w:rPr>
+                <w:lang w:val="en-US"/>
+              </w:rPr>
+            </w:pPr>
+            <w:r>
+              <w:rPr>
+                <w:lang w:val="en-US"/>
+              </w:rPr>
+              <w:t>-</w:t>
+            </w:r>
+          </w:p>
+          <w:p>
+            <w:pPr>
+              <w:rPr>
+                <w:lang w:val="en-US"/>
+              </w:rPr>
+            </w:pPr>
+            <w:r>
+              <w:rPr>
+                <w:lang w:val="en-US"/>
+              </w:rPr>
+              <w:t>[</w:t>
+            </w:r>
+            <w:proofErr w:type="spellStart"/>
+            <w:r>
+              <w:rPr>
+                <w:lang w:val="en-US"/>
+              </w:rPr>
+              <w:t>FromBody</w:t>
+            </w:r>
+            <w:proofErr w:type="spellEnd"/>
+            <w:r>
+              <w:rPr>
+                <w:lang w:val="en-US"/>
+              </w:rPr>
+              <w:t>]</w:t>
+            </w:r>
+          </w:p>
+          <w:p>
+            <w:pPr>
+              <w:jc w:val="both"/>
+              <w:rPr>
+                <w:lang w:val="en-US"/>
+              </w:rPr>
+            </w:pPr>
+            <w:proofErr w:type="gramStart"/>
+            <w:r>
+              <w:rPr>
+                <w:lang w:val="en-US"/>
+              </w:rPr>
+              <w:t>name</w:t>
+            </w:r>
+            <w:proofErr w:type="gramEnd"/>
+            <w:r>
+              <w:rPr>
+                <w:lang w:val="en-US"/>
+              </w:rPr>
+              <w:t xml:space="preserve">: </w:t>
+            </w:r>
+            <w:proofErr w:type="spellStart"/>
+            <w:r>
+              <w:rPr>
+                <w:lang w:val="en-US"/>
+              </w:rPr>
+              <w:t>grant_type</w:t>
+            </w:r>
+            <w:proofErr w:type="spellEnd"/>
+            <w:r>
+              <w:rPr>
+                <w:lang w:val="en-US"/>
+              </w:rPr>
+              <w:t xml:space="preserve">, type: string. </w:t>
+            </w:r>
+            <w:r>
+              <w:rPr>
+                <w:lang w:val="en-US"/>
+              </w:rPr>
+              <w:t>Only value is “</w:t>
+            </w:r>
+            <w:r>
+              <w:rPr>
+                <w:lang w:val="en-US"/>
+              </w:rPr>
+              <w:t>password</w:t>
+            </w:r>
+            <w:r>
+              <w:rPr>
+                <w:lang w:val="en-US"/>
+              </w:rPr>
+              <w:t>”.</w:t>
+            </w:r>
+          </w:p>
+          <w:p>
+            <w:pPr>
+              <w:jc w:val="both"/>
+              <w:rPr>
+                <w:lang w:val="en-US"/>
+              </w:rPr>
+            </w:pPr>
+            <w:proofErr w:type="gramStart"/>
+            <w:r>
+              <w:rPr>
+                <w:lang w:val="en-US"/>
+              </w:rPr>
+              <w:t>name</w:t>
+            </w:r>
+            <w:proofErr w:type="gramEnd"/>
+            <w:r>
+              <w:rPr>
+                <w:lang w:val="en-US"/>
+              </w:rPr>
+              <w:t xml:space="preserve">: </w:t>
+            </w:r>
+            <w:hyperlink r:id="rId8" w:history="1">
+              <w:r>
+                <w:rPr>
+                  <w:lang w:val="en-US"/>
+                </w:rPr>
+                <w:t>username</w:t>
+              </w:r>
+            </w:hyperlink>
+            <w:r>
+              <w:rPr>
+                <w:lang w:val="en-US"/>
+              </w:rPr>
+              <w:t xml:space="preserve">, type: string. </w:t>
+            </w:r>
+            <w:r>
+              <w:rPr>
+                <w:lang w:val="en-US"/>
+              </w:rPr>
+              <w:t>Users name.</w:t>
+            </w:r>
+          </w:p>
+          <w:p>
+            <w:pPr>
+              <w:jc w:val="both"/>
+              <w:rPr>
+                <w:lang w:val="en-US"/>
+              </w:rPr>
+            </w:pPr>
+            <w:proofErr w:type="gramStart"/>
+            <w:r>
+              <w:rPr>
+                <w:lang w:val="en-US"/>
+              </w:rPr>
+              <w:t>name</w:t>
+            </w:r>
+            <w:proofErr w:type="gramEnd"/>
+            <w:r>
+              <w:rPr>
+                <w:lang w:val="en-US"/>
+              </w:rPr>
+              <w:t xml:space="preserve">: </w:t>
+            </w:r>
+            <w:r>
+              <w:rPr>
+                <w:lang w:val="en-US"/>
+              </w:rPr>
+              <w:t>password</w:t>
+            </w:r>
+            <w:r>
+              <w:rPr>
+                <w:lang w:val="en-US"/>
+              </w:rPr>
+              <w:t xml:space="preserve">, type: string. </w:t>
+            </w:r>
+            <w:proofErr w:type="gramStart"/>
+            <w:r>
+              <w:rPr>
+                <w:lang w:val="en-US"/>
+              </w:rPr>
+              <w:t>Users</w:t>
+            </w:r>
+            <w:proofErr w:type="gramEnd"/>
+            <w:r>
+              <w:rPr>
+                <w:lang w:val="en-US"/>
+              </w:rPr>
+              <w:t xml:space="preserve"> password.</w:t>
+            </w:r>
+          </w:p>
+          <w:p>
+            <w:pPr>
+              <w:jc w:val="both"/>
+              <w:rPr>
+                <w:lang w:val="en-US"/>
+              </w:rPr>
+            </w:pPr>
+            <w:r>
+              <w:rPr>
+                <w:lang w:val="en-US"/>
+              </w:rPr>
+              <w:t xml:space="preserve">Sample: </w:t>
+            </w:r>
+            <w:hyperlink r:id="rId9" w:history="1">
+              <w:r>
+                <w:rPr>
+                  <w:lang w:val="en-US"/>
+                </w:rPr>
+                <w:t>grant_type=password&amp;username=3@2.com&amp;password=oStwNfeo8T</w:t>
+              </w:r>
+            </w:hyperlink>
           </w:p>
         </w:tc>
       </w:tr>
@@ -3124,7 +2551,7 @@
               <w:rPr>
                 <w:lang w:val="en-US"/>
               </w:rPr>
-              <w:t>METHOD</w:t>
+              <w:t>RETURNS</w:t>
             </w:r>
           </w:p>
         </w:tc>
@@ -3134,15 +2561,16 @@
           </w:tcPr>
           <w:p>
             <w:pPr>
-              <w:rPr>
-                <w:lang w:val="en-US"/>
-              </w:rPr>
-            </w:pPr>
-            <w:r>
-              <w:rPr>
-                <w:lang w:val="en-US"/>
-              </w:rPr>
-              <w:t>POST</w:t>
+              <w:jc w:val="both"/>
+              <w:rPr>
+                <w:lang w:val="en-US"/>
+              </w:rPr>
+            </w:pPr>
+            <w:r>
+              <w:rPr>
+                <w:lang w:val="en-US"/>
+              </w:rPr>
+              <w:t>Token, type: Bearer.</w:t>
             </w:r>
           </w:p>
         </w:tc>
@@ -3162,7 +2590,7 @@
               <w:rPr>
                 <w:lang w:val="en-US"/>
               </w:rPr>
-              <w:t>PARAMETERS</w:t>
+              <w:t>ERRORS</w:t>
             </w:r>
           </w:p>
         </w:tc>
@@ -3172,624 +2600,15 @@
           </w:tcPr>
           <w:p>
             <w:pPr>
-              <w:jc w:val="both"/>
-              <w:rPr>
-                <w:lang w:val="en-US"/>
-              </w:rPr>
-            </w:pPr>
-            <w:proofErr w:type="gramStart"/>
-            <w:r>
-              <w:rPr>
-                <w:lang w:val="en-US"/>
-              </w:rPr>
-              <w:t>name</w:t>
-            </w:r>
-            <w:proofErr w:type="gramEnd"/>
-            <w:r>
-              <w:rPr>
-                <w:lang w:val="en-US"/>
-              </w:rPr>
-              <w:t xml:space="preserve">: </w:t>
-            </w:r>
-            <w:r>
-              <w:rPr>
-                <w:lang w:val="en-US"/>
-              </w:rPr>
-              <w:t>code</w:t>
-            </w:r>
-            <w:r>
-              <w:rPr>
-                <w:lang w:val="en-US"/>
-              </w:rPr>
-              <w:t>, type:</w:t>
-            </w:r>
-            <w:r>
-              <w:rPr>
-                <w:lang w:val="en-US"/>
-              </w:rPr>
-              <w:t xml:space="preserve"> String</w:t>
-            </w:r>
-            <w:r>
-              <w:rPr>
-                <w:lang w:val="en-US"/>
-              </w:rPr>
-              <w:t>.</w:t>
-            </w:r>
-            <w:r>
-              <w:rPr>
-                <w:lang w:val="en-US"/>
-              </w:rPr>
-              <w:t xml:space="preserve"> The code acquired by directing users to </w:t>
-            </w:r>
-            <w:r>
-              <w:rPr>
-                <w:lang w:val="en-US"/>
-              </w:rPr>
-              <w:t>/</w:t>
-            </w:r>
-            <w:proofErr w:type="spellStart"/>
-            <w:r>
-              <w:rPr>
-                <w:lang w:val="en-US"/>
-              </w:rPr>
-              <w:t>api</w:t>
-            </w:r>
-            <w:proofErr w:type="spellEnd"/>
-            <w:r>
-              <w:rPr>
-                <w:lang w:val="en-US"/>
-              </w:rPr>
-              <w:t>/oauth2/</w:t>
-            </w:r>
-            <w:proofErr w:type="spellStart"/>
-            <w:r>
-              <w:rPr>
-                <w:lang w:val="en-US"/>
-              </w:rPr>
-              <w:t>authorize</w:t>
-            </w:r>
-            <w:proofErr w:type="gramStart"/>
-            <w:r>
-              <w:rPr>
-                <w:lang w:val="en-US"/>
-              </w:rPr>
-              <w:t>?response</w:t>
-            </w:r>
-            <w:proofErr w:type="gramEnd"/>
-            <w:r>
-              <w:rPr>
-                <w:lang w:val="en-US"/>
-              </w:rPr>
-              <w:t>_type</w:t>
-            </w:r>
-            <w:proofErr w:type="spellEnd"/>
-            <w:r>
-              <w:rPr>
-                <w:lang w:val="en-US"/>
-              </w:rPr>
-              <w:t>=code.</w:t>
-            </w:r>
-          </w:p>
-          <w:p>
-            <w:pPr>
-              <w:jc w:val="both"/>
-              <w:rPr>
-                <w:lang w:val="en-US"/>
-              </w:rPr>
-            </w:pPr>
-            <w:proofErr w:type="gramStart"/>
-            <w:r>
-              <w:rPr>
-                <w:lang w:val="en-US"/>
-              </w:rPr>
-              <w:t>name</w:t>
-            </w:r>
-            <w:proofErr w:type="gramEnd"/>
-            <w:r>
-              <w:rPr>
-                <w:lang w:val="en-US"/>
-              </w:rPr>
-              <w:t xml:space="preserve">: </w:t>
-            </w:r>
-            <w:proofErr w:type="spellStart"/>
-            <w:r>
-              <w:rPr>
-                <w:lang w:val="en-US"/>
-              </w:rPr>
-              <w:t>grant_type</w:t>
-            </w:r>
-            <w:proofErr w:type="spellEnd"/>
-            <w:r>
-              <w:rPr>
-                <w:lang w:val="en-US"/>
-              </w:rPr>
-              <w:t>, type:</w:t>
-            </w:r>
-            <w:r>
-              <w:rPr>
-                <w:lang w:val="en-US"/>
-              </w:rPr>
-              <w:t xml:space="preserve"> String</w:t>
-            </w:r>
-            <w:r>
-              <w:rPr>
-                <w:lang w:val="en-US"/>
-              </w:rPr>
-              <w:t>.</w:t>
-            </w:r>
-            <w:r>
-              <w:rPr>
-                <w:lang w:val="en-US"/>
-              </w:rPr>
-              <w:t xml:space="preserve"> The grant type, which must be </w:t>
-            </w:r>
-            <w:proofErr w:type="spellStart"/>
-            <w:r>
-              <w:rPr>
-                <w:lang w:val="en-US"/>
-              </w:rPr>
-              <w:t>authorization_code</w:t>
-            </w:r>
-            <w:proofErr w:type="spellEnd"/>
-            <w:r>
-              <w:rPr>
-                <w:lang w:val="en-US"/>
-              </w:rPr>
-              <w:t>.</w:t>
-            </w:r>
-          </w:p>
-          <w:p>
-            <w:pPr>
-              <w:jc w:val="both"/>
-              <w:rPr>
-                <w:lang w:val="en-US"/>
-              </w:rPr>
-            </w:pPr>
-            <w:proofErr w:type="gramStart"/>
-            <w:r>
-              <w:rPr>
-                <w:lang w:val="en-US"/>
-              </w:rPr>
-              <w:t>name</w:t>
-            </w:r>
-            <w:proofErr w:type="gramEnd"/>
-            <w:r>
-              <w:rPr>
-                <w:lang w:val="en-US"/>
-              </w:rPr>
-              <w:t xml:space="preserve">: </w:t>
-            </w:r>
-            <w:proofErr w:type="spellStart"/>
-            <w:r>
-              <w:rPr>
-                <w:lang w:val="en-US"/>
-              </w:rPr>
-              <w:t>client_id</w:t>
-            </w:r>
-            <w:proofErr w:type="spellEnd"/>
-            <w:r>
-              <w:rPr>
-                <w:lang w:val="en-US"/>
-              </w:rPr>
-              <w:t>, type:</w:t>
-            </w:r>
-            <w:r>
-              <w:rPr>
-                <w:lang w:val="en-US"/>
-              </w:rPr>
-              <w:t xml:space="preserve"> String?</w:t>
-            </w:r>
-            <w:r>
-              <w:rPr>
-                <w:lang w:val="en-US"/>
-              </w:rPr>
-              <w:t>.</w:t>
-            </w:r>
-            <w:r>
-              <w:rPr>
-                <w:lang w:val="en-US"/>
-              </w:rPr>
-              <w:t xml:space="preserve"> If credentials are passed in POST parameters, </w:t>
-            </w:r>
-            <w:r>
-              <w:rPr>
-                <w:lang w:val="en-US"/>
-              </w:rPr>
-              <w:lastRenderedPageBreak/>
-              <w:t>this parameter should be present and should be the app's key.</w:t>
-            </w:r>
-          </w:p>
-          <w:p>
-            <w:pPr>
-              <w:jc w:val="both"/>
-              <w:rPr>
-                <w:lang w:val="en-US"/>
-              </w:rPr>
-            </w:pPr>
-            <w:proofErr w:type="gramStart"/>
-            <w:r>
-              <w:rPr>
-                <w:lang w:val="en-US"/>
-              </w:rPr>
-              <w:t>name</w:t>
-            </w:r>
-            <w:proofErr w:type="gramEnd"/>
-            <w:r>
-              <w:rPr>
-                <w:lang w:val="en-US"/>
-              </w:rPr>
-              <w:t xml:space="preserve">: </w:t>
-            </w:r>
-            <w:proofErr w:type="spellStart"/>
-            <w:r>
-              <w:rPr>
-                <w:lang w:val="en-US"/>
-              </w:rPr>
-              <w:t>client_secret</w:t>
-            </w:r>
-            <w:proofErr w:type="spellEnd"/>
-            <w:r>
-              <w:rPr>
-                <w:lang w:val="en-US"/>
-              </w:rPr>
-              <w:t>, type:</w:t>
-            </w:r>
-            <w:r>
-              <w:rPr>
-                <w:lang w:val="en-US"/>
-              </w:rPr>
-              <w:t xml:space="preserve"> String?</w:t>
-            </w:r>
-            <w:r>
-              <w:rPr>
-                <w:lang w:val="en-US"/>
-              </w:rPr>
-              <w:t>.</w:t>
-            </w:r>
-            <w:r>
-              <w:rPr>
-                <w:lang w:val="en-US"/>
-              </w:rPr>
-              <w:t xml:space="preserve"> If credentials are passed in POST parameters, this parameter should be present and should be the app's secret.</w:t>
-            </w:r>
-          </w:p>
-          <w:p>
-            <w:pPr>
-              <w:jc w:val="both"/>
-              <w:rPr>
-                <w:lang w:val="en-US"/>
-              </w:rPr>
-            </w:pPr>
-            <w:proofErr w:type="gramStart"/>
-            <w:r>
-              <w:rPr>
-                <w:lang w:val="en-US"/>
-              </w:rPr>
-              <w:t>name</w:t>
-            </w:r>
-            <w:proofErr w:type="gramEnd"/>
-            <w:r>
-              <w:rPr>
-                <w:lang w:val="en-US"/>
-              </w:rPr>
-              <w:t xml:space="preserve">: </w:t>
-            </w:r>
-            <w:proofErr w:type="spellStart"/>
-            <w:r>
-              <w:rPr>
-                <w:lang w:val="en-US"/>
-              </w:rPr>
-              <w:t>redirect_uri</w:t>
-            </w:r>
-            <w:proofErr w:type="spellEnd"/>
-            <w:r>
-              <w:rPr>
-                <w:lang w:val="en-US"/>
-              </w:rPr>
-              <w:t>, type:</w:t>
-            </w:r>
-            <w:r>
-              <w:rPr>
-                <w:lang w:val="en-US"/>
-              </w:rPr>
-              <w:t xml:space="preserve"> String?</w:t>
-            </w:r>
-            <w:r>
-              <w:rPr>
-                <w:lang w:val="en-US"/>
-              </w:rPr>
-              <w:t>.</w:t>
-            </w:r>
-            <w:r>
-              <w:rPr>
-                <w:lang w:val="en-US"/>
-              </w:rPr>
-              <w:t xml:space="preserve"> Only used to validate that it matches the original </w:t>
-            </w:r>
-            <w:r>
-              <w:rPr>
-                <w:lang w:val="en-US"/>
-              </w:rPr>
-              <w:t>/</w:t>
-            </w:r>
-            <w:proofErr w:type="spellStart"/>
-            <w:r>
-              <w:rPr>
-                <w:lang w:val="en-US"/>
-              </w:rPr>
-              <w:t>api</w:t>
-            </w:r>
-            <w:proofErr w:type="spellEnd"/>
-            <w:r>
-              <w:rPr>
-                <w:lang w:val="en-US"/>
-              </w:rPr>
-              <w:t>/oauth2/authorize, not used to redirect again.</w:t>
-            </w:r>
-          </w:p>
-        </w:tc>
-      </w:tr>
-      <w:tr>
-        <w:tc>
-          <w:tcPr>
-            <w:tcW w:w="2235" w:type="dxa"/>
-          </w:tcPr>
-          <w:p>
-            <w:pPr>
-              <w:rPr>
-                <w:lang w:val="en-US"/>
-              </w:rPr>
-            </w:pPr>
-            <w:r>
-              <w:rPr>
-                <w:lang w:val="en-US"/>
-              </w:rPr>
-              <w:lastRenderedPageBreak/>
-              <w:t>RETURNS</w:t>
-            </w:r>
-          </w:p>
-        </w:tc>
-        <w:tc>
-          <w:tcPr>
-            <w:tcW w:w="7229" w:type="dxa"/>
-          </w:tcPr>
-          <w:p>
-            <w:pPr>
-              <w:jc w:val="both"/>
-              <w:rPr>
-                <w:lang w:val="en-US"/>
-              </w:rPr>
-            </w:pPr>
-            <w:r>
-              <w:rPr>
-                <w:lang w:val="en-US"/>
-              </w:rPr>
-              <w:t>A JSON-encoded dictionary including an access token (</w:t>
-            </w:r>
-            <w:proofErr w:type="spellStart"/>
-            <w:r>
-              <w:rPr>
-                <w:lang w:val="en-US"/>
-              </w:rPr>
-              <w:t>access_</w:t>
-            </w:r>
-            <w:r>
-              <w:rPr>
-                <w:lang w:val="en-US"/>
-              </w:rPr>
-              <w:t>token</w:t>
-            </w:r>
-            <w:proofErr w:type="spellEnd"/>
-            <w:r>
-              <w:rPr>
-                <w:lang w:val="en-US"/>
-              </w:rPr>
-              <w:t>), token type (</w:t>
-            </w:r>
-            <w:proofErr w:type="spellStart"/>
-            <w:r>
-              <w:rPr>
-                <w:lang w:val="en-US"/>
-              </w:rPr>
-              <w:t>token_type</w:t>
-            </w:r>
-            <w:proofErr w:type="spellEnd"/>
-            <w:r>
-              <w:rPr>
-                <w:lang w:val="en-US"/>
-              </w:rPr>
-              <w:t>)</w:t>
-            </w:r>
-            <w:r>
-              <w:rPr>
-                <w:lang w:val="en-US"/>
-              </w:rPr>
-              <w:t>. The token type will always be "bearer".</w:t>
-            </w:r>
-          </w:p>
-          <w:p>
-            <w:pPr>
-              <w:jc w:val="both"/>
-              <w:rPr>
-                <w:lang w:val="en-US"/>
-              </w:rPr>
-            </w:pPr>
-            <w:r>
-              <w:rPr>
-                <w:lang w:val="en-US"/>
-              </w:rPr>
-              <w:t>Sample response</w:t>
-            </w:r>
-            <w:r>
-              <w:rPr>
-                <w:lang w:val="en-US"/>
-              </w:rPr>
-              <w:t xml:space="preserve">: </w:t>
-            </w:r>
-            <w:r>
-              <w:rPr>
-                <w:lang w:val="en-US"/>
-              </w:rPr>
-              <w:t>{"</w:t>
-            </w:r>
-            <w:proofErr w:type="spellStart"/>
-            <w:r>
-              <w:rPr>
-                <w:lang w:val="en-US"/>
-              </w:rPr>
-              <w:t>access_token</w:t>
-            </w:r>
-            <w:proofErr w:type="spellEnd"/>
-            <w:r>
-              <w:rPr>
-                <w:lang w:val="en-US"/>
-              </w:rPr>
-              <w:t>": "AB</w:t>
-            </w:r>
-            <w:r>
-              <w:rPr>
-                <w:lang w:val="en-US"/>
-              </w:rPr>
-              <w:t>CDEFG", "</w:t>
-            </w:r>
-            <w:proofErr w:type="spellStart"/>
-            <w:r>
-              <w:rPr>
-                <w:lang w:val="en-US"/>
-              </w:rPr>
-              <w:t>token_type</w:t>
-            </w:r>
-            <w:proofErr w:type="spellEnd"/>
-            <w:r>
-              <w:rPr>
-                <w:lang w:val="en-US"/>
-              </w:rPr>
-              <w:t>": "bearer"</w:t>
-            </w:r>
-            <w:r>
-              <w:rPr>
-                <w:lang w:val="en-US"/>
-              </w:rPr>
-              <w:t>}</w:t>
-            </w:r>
-          </w:p>
-        </w:tc>
-      </w:tr>
-      <w:tr>
-        <w:tc>
-          <w:tcPr>
-            <w:tcW w:w="2235" w:type="dxa"/>
-          </w:tcPr>
-          <w:p>
-            <w:pPr>
-              <w:rPr>
-                <w:lang w:val="en-US"/>
-              </w:rPr>
-            </w:pPr>
-            <w:r>
-              <w:rPr>
-                <w:lang w:val="en-US"/>
-              </w:rPr>
-              <w:t>ERRORS</w:t>
-            </w:r>
-          </w:p>
-        </w:tc>
-        <w:tc>
-          <w:tcPr>
-            <w:tcW w:w="7229" w:type="dxa"/>
-          </w:tcPr>
-          <w:p>
-            <w:pPr>
-              <w:rPr>
-                <w:lang w:val="en-US"/>
-              </w:rPr>
-            </w:pPr>
-            <w:r>
-              <w:rPr>
-                <w:lang w:val="en-US"/>
-              </w:rPr>
-              <w:t xml:space="preserve">400 </w:t>
-            </w:r>
-            <w:r>
-              <w:rPr>
-                <w:lang w:val="en-US"/>
-              </w:rPr>
-              <w:t xml:space="preserve">– </w:t>
-            </w:r>
-            <w:r>
-              <w:rPr>
-                <w:lang w:val="en-US"/>
-              </w:rPr>
-              <w:t>Bad i</w:t>
-            </w:r>
-            <w:r>
-              <w:rPr>
-                <w:lang w:val="en-US"/>
-              </w:rPr>
-              <w:t>nput parameter</w:t>
-            </w:r>
-            <w:r>
-              <w:rPr>
-                <w:lang w:val="en-US"/>
-              </w:rPr>
-              <w:t>.</w:t>
-            </w:r>
-          </w:p>
-          <w:p>
-            <w:pPr>
-              <w:jc w:val="both"/>
-              <w:rPr>
-                <w:lang w:val="en-US"/>
-              </w:rPr>
-            </w:pPr>
-            <w:r>
-              <w:rPr>
-                <w:lang w:val="en-US"/>
-              </w:rPr>
-              <w:t xml:space="preserve">401 </w:t>
-            </w:r>
-            <w:r>
-              <w:rPr>
-                <w:lang w:val="en-US"/>
-              </w:rPr>
-              <w:t xml:space="preserve">– </w:t>
-            </w:r>
-            <w:r>
-              <w:rPr>
-                <w:lang w:val="en-US"/>
-              </w:rPr>
-              <w:t xml:space="preserve">Bad or expired token. This can happen if the access token is expired or if the access token has been revoked by </w:t>
-            </w:r>
-            <w:r>
-              <w:rPr>
-                <w:lang w:val="en-US"/>
-              </w:rPr>
-              <w:t>app</w:t>
-            </w:r>
-            <w:r>
-              <w:rPr>
-                <w:lang w:val="en-US"/>
-              </w:rPr>
-              <w:t xml:space="preserve"> or the user. To fix this, you should re-authenticate the user.</w:t>
-            </w:r>
-          </w:p>
-          <w:p>
-            <w:pPr>
-              <w:rPr>
-                <w:lang w:val="en-US"/>
-              </w:rPr>
-            </w:pPr>
-            <w:r>
-              <w:rPr>
-                <w:lang w:val="en-US"/>
-              </w:rPr>
-              <w:t>503 – DB is unreachable</w:t>
-            </w:r>
-            <w:r>
-              <w:rPr>
-                <w:lang w:val="en-US"/>
-              </w:rPr>
-              <w:t>.</w:t>
+              <w:rPr>
+                <w:lang w:val="en-US"/>
+              </w:rPr>
+            </w:pPr>
+            <w:r>
+              <w:rPr>
+                <w:lang w:val="en-US"/>
+              </w:rPr>
+              <w:t>Returns standard Identity errors.</w:t>
             </w:r>
           </w:p>
         </w:tc>
@@ -4954,7 +3773,14 @@
               <w:rPr>
                 <w:lang w:val="en-US"/>
               </w:rPr>
-              <w:t>, according availability for logged user role.</w:t>
+              <w:t xml:space="preserve">, according availability for </w:t>
+            </w:r>
+            <w:r>
+              <w:rPr>
+                <w:lang w:val="en-US"/>
+              </w:rPr>
+              <w:lastRenderedPageBreak/>
+              <w:t>logged user role.</w:t>
             </w:r>
           </w:p>
         </w:tc>
@@ -4974,6 +3800,7 @@
               <w:rPr>
                 <w:lang w:val="en-US"/>
               </w:rPr>
+              <w:lastRenderedPageBreak/>
               <w:t>URL STRUCTURE</w:t>
             </w:r>
           </w:p>
@@ -5256,15 +4083,7 @@
                 <w:bCs/>
                 <w:lang w:val="en-US"/>
               </w:rPr>
-              <w:t xml:space="preserve">Sample </w:t>
-            </w:r>
-            <w:r>
-              <w:rPr>
-                <w:bCs/>
-                <w:lang w:val="en-US"/>
-              </w:rPr>
-              <w:lastRenderedPageBreak/>
-              <w:t>response</w:t>
+              <w:t>Sample response</w:t>
             </w:r>
             <w:r>
               <w:rPr>
@@ -5315,7 +4134,6 @@
               <w:rPr>
                 <w:lang w:val="en-US"/>
               </w:rPr>
-              <w:lastRenderedPageBreak/>
               <w:t>ERRORS</w:t>
             </w:r>
           </w:p>
@@ -6984,7 +5802,7 @@
                 <w:lang w:val="en-US"/>
               </w:rPr>
             </w:pPr>
-            <w:hyperlink r:id="rId8" w:history="1">
+            <w:hyperlink r:id="rId10" w:history="1">
               <w:r>
                 <w:rPr>
                   <w:rStyle w:val="a5"/>
@@ -7027,6 +5845,7 @@
               <w:rPr>
                 <w:lang w:val="en-US"/>
               </w:rPr>
+              <w:lastRenderedPageBreak/>
               <w:t>METHOD</w:t>
             </w:r>
           </w:p>
@@ -7302,7 +6121,6 @@
               <w:rPr>
                 <w:lang w:val="en-US"/>
               </w:rPr>
-              <w:lastRenderedPageBreak/>
               <w:t>401 – User is not authorized</w:t>
             </w:r>
           </w:p>
@@ -8674,13 +7492,7 @@
               <w:rPr>
                 <w:lang w:val="en-US"/>
               </w:rPr>
-              <w:t xml:space="preserve">&gt;. </w:t>
-            </w:r>
-            <w:r>
-              <w:rPr>
-                <w:lang w:val="en-US"/>
-              </w:rPr>
-              <w:t xml:space="preserve">Returns list of all requested entities, available to this User. </w:t>
+              <w:t xml:space="preserve">&gt;. Returns list of all requested entities, available to this User. </w:t>
             </w:r>
             <w:r>
               <w:rPr>
@@ -8873,6 +7685,7 @@
                 <w:bCs/>
                 <w:lang w:val="en-US"/>
               </w:rPr>
+              <w:lastRenderedPageBreak/>
               <w:t>"UserId":1,"Date":"2016-05-30T00:00:00",</w:t>
             </w:r>
             <w:r>
@@ -9331,7 +8144,6 @@
                 <w:bCs/>
                 <w:lang w:val="en-US"/>
               </w:rPr>
-              <w:lastRenderedPageBreak/>
               <w:t>"TransactionsId":1,</w:t>
             </w:r>
             <w:r>
@@ -11073,15 +9885,7 @@
                 <w:bCs/>
                 <w:lang w:val="en-US"/>
               </w:rPr>
-              <w:t xml:space="preserve">TransactionsId":1, </w:t>
-            </w:r>
-            <w:r>
-              <w:rPr>
-                <w:bCs/>
-                <w:lang w:val="en-US"/>
-              </w:rPr>
-              <w:lastRenderedPageBreak/>
-              <w:t>"GoodsId":1}]</w:t>
+              <w:t>TransactionsId":1, "GoodsId":1}]</w:t>
             </w:r>
           </w:p>
         </w:tc>
@@ -11101,7 +9905,6 @@
               <w:rPr>
                 <w:lang w:val="en-US"/>
               </w:rPr>
-              <w:lastRenderedPageBreak/>
               <w:t>RETURNS</w:t>
             </w:r>
           </w:p>
@@ -11433,7 +10236,7 @@
                 <w:lang w:val="en-US"/>
               </w:rPr>
             </w:pPr>
-            <w:hyperlink r:id="rId9" w:history="1">
+            <w:hyperlink r:id="rId11" w:history="1">
               <w:r>
                 <w:rPr>
                   <w:rStyle w:val="a5"/>
@@ -12574,7 +11377,14 @@
               <w:rPr>
                 <w:lang w:val="en-US"/>
               </w:rPr>
-              <w:t>, according availability for logged user role</w:t>
+              <w:t xml:space="preserve">, according availability for logged user </w:t>
+            </w:r>
+            <w:r>
+              <w:rPr>
+                <w:lang w:val="en-US"/>
+              </w:rPr>
+              <w:lastRenderedPageBreak/>
+              <w:t>role</w:t>
             </w:r>
           </w:p>
         </w:tc>
@@ -12594,6 +11404,7 @@
               <w:rPr>
                 <w:lang w:val="en-US"/>
               </w:rPr>
+              <w:lastRenderedPageBreak/>
               <w:t>URL STRUCTURE</w:t>
             </w:r>
           </w:p>
@@ -12867,14 +11678,7 @@
               <w:rPr>
                 <w:lang w:val="en-US"/>
               </w:rPr>
-              <w:t xml:space="preserve">. </w:t>
-            </w:r>
-            <w:r>
-              <w:rPr>
-                <w:lang w:val="en-US"/>
-              </w:rPr>
-              <w:lastRenderedPageBreak/>
-              <w:t xml:space="preserve">Available: </w:t>
+              <w:t xml:space="preserve">. Available: </w:t>
             </w:r>
             <w:proofErr w:type="spellStart"/>
             <w:r>
@@ -13019,7 +11823,6 @@
               <w:rPr>
                 <w:lang w:val="en-US"/>
               </w:rPr>
-              <w:lastRenderedPageBreak/>
               <w:t>RETURNS</w:t>
             </w:r>
           </w:p>
@@ -14524,7 +13327,14 @@
               <w:rPr>
                 <w:lang w:val="en-US"/>
               </w:rPr>
-              <w:t xml:space="preserve">. Available: </w:t>
+              <w:t xml:space="preserve">. </w:t>
+            </w:r>
+            <w:r>
+              <w:rPr>
+                <w:lang w:val="en-US"/>
+              </w:rPr>
+              <w:lastRenderedPageBreak/>
+              <w:t xml:space="preserve">Available: </w:t>
             </w:r>
             <w:proofErr w:type="spellStart"/>
             <w:r>
@@ -14669,6 +13479,7 @@
               <w:rPr>
                 <w:lang w:val="en-US"/>
               </w:rPr>
+              <w:lastRenderedPageBreak/>
               <w:t>RETURNS</w:t>
             </w:r>
           </w:p>
@@ -14826,7 +13637,6 @@
               <w:rPr>
                 <w:lang w:val="en-US"/>
               </w:rPr>
-              <w:lastRenderedPageBreak/>
               <w:t>ERRORS</w:t>
             </w:r>
           </w:p>
@@ -15639,7 +14449,7 @@
                 <w:lang w:val="en-US"/>
               </w:rPr>
             </w:pPr>
-            <w:hyperlink r:id="rId10" w:history="1">
+            <w:hyperlink r:id="rId12" w:history="1">
               <w:r>
                 <w:rPr>
                   <w:rStyle w:val="a5"/>
@@ -16482,6 +15292,7 @@
               <w:rPr>
                 <w:lang w:val="en-US"/>
               </w:rPr>
+              <w:lastRenderedPageBreak/>
               <w:t>HTTP code 500</w:t>
             </w:r>
             <w:r>
@@ -16520,6 +15331,7 @@
               <w:rPr>
                 <w:lang w:val="en-US"/>
               </w:rPr>
+              <w:lastRenderedPageBreak/>
               <w:t>ERRORS</w:t>
             </w:r>
           </w:p>
@@ -17789,14 +16601,7 @@
                 <w:bCs/>
                 <w:lang w:val="en-US"/>
               </w:rPr>
-              <w:t>F</w:t>
-            </w:r>
-            <w:r>
-              <w:rPr>
-                <w:bCs/>
-                <w:lang w:val="en-US"/>
-              </w:rPr>
-              <w:t>ragile"}]</w:t>
+              <w:t>Fragile"}]</w:t>
             </w:r>
           </w:p>
         </w:tc>
@@ -18325,7 +17130,14 @@
               <w:rPr>
                 <w:lang w:val="en-US"/>
               </w:rPr>
-              <w:t>?. Comes in pair with top. Sets number of skipped elements in query for return.</w:t>
+              <w:t xml:space="preserve">?. Comes in pair with top. Sets number of skipped </w:t>
+            </w:r>
+            <w:r>
+              <w:rPr>
+                <w:lang w:val="en-US"/>
+              </w:rPr>
+              <w:lastRenderedPageBreak/>
+              <w:t>elements in query for return.</w:t>
             </w:r>
           </w:p>
           <w:p>
@@ -18420,6 +17232,7 @@
               <w:rPr>
                 <w:lang w:val="en-US"/>
               </w:rPr>
+              <w:lastRenderedPageBreak/>
               <w:t>RETURNS</w:t>
             </w:r>
           </w:p>
@@ -18610,7 +17423,6 @@
               <w:rPr>
                 <w:lang w:val="en-US"/>
               </w:rPr>
-              <w:lastRenderedPageBreak/>
               <w:t>500 – Error at work with DB</w:t>
             </w:r>
           </w:p>
@@ -19369,7 +18181,7 @@
                 <w:lang w:val="en-US"/>
               </w:rPr>
             </w:pPr>
-            <w:hyperlink r:id="rId11" w:history="1">
+            <w:hyperlink r:id="rId13" w:history="1">
               <w:r>
                 <w:rPr>
                   <w:rStyle w:val="a5"/>
@@ -19862,7 +18674,7 @@
                 <w:lang w:val="en-US"/>
               </w:rPr>
             </w:pPr>
-            <w:hyperlink r:id="rId12" w:history="1">
+            <w:hyperlink r:id="rId14" w:history="1">
               <w:r>
                 <w:rPr>
                   <w:rStyle w:val="a5"/>
@@ -20048,13 +18860,7 @@
               <w:rPr>
                 <w:lang w:val="en-US"/>
               </w:rPr>
-              <w:t xml:space="preserve">, type: JSON-encoded </w:t>
-            </w:r>
-            <w:r>
-              <w:rPr>
-                <w:lang w:val="en-US"/>
-              </w:rPr>
-              <w:t>&lt;</w:t>
+              <w:t>, type: JSON-encoded &lt;</w:t>
             </w:r>
             <w:proofErr w:type="spellStart"/>
             <w:r>
@@ -20074,13 +18880,7 @@
               <w:rPr>
                 <w:lang w:val="en-US"/>
               </w:rPr>
-              <w:t>&gt;</w:t>
-            </w:r>
-            <w:r>
-              <w:rPr>
-                <w:lang w:val="en-US"/>
-              </w:rPr>
-              <w:t xml:space="preserve">. One entity of updated entity. Sample: same as </w:t>
+              <w:t xml:space="preserve">&gt;. One entity of updated entity. Sample: same as </w:t>
             </w:r>
             <w:r>
               <w:rPr>
@@ -20250,6 +19050,7 @@
               <w:rPr>
                 <w:lang w:val="en-US"/>
               </w:rPr>
+              <w:lastRenderedPageBreak/>
               <w:t>401 – User is not authorized</w:t>
             </w:r>
           </w:p>
@@ -20451,7 +19252,6 @@
               <w:rPr>
                 <w:lang w:val="en-US"/>
               </w:rPr>
-              <w:lastRenderedPageBreak/>
               <w:t>DESCRIPTION</w:t>
             </w:r>
           </w:p>
@@ -21736,6 +20536,7 @@
               <w:rPr>
                 <w:lang w:val="en-US"/>
               </w:rPr>
+              <w:lastRenderedPageBreak/>
               <w:t>DESCRIPTION</w:t>
             </w:r>
           </w:p>
@@ -22069,14 +20870,7 @@
               <w:rPr>
                 <w:lang w:val="en-US"/>
               </w:rPr>
-              <w:t xml:space="preserve">?. Comes in pair with top. Sets number of skipped </w:t>
-            </w:r>
-            <w:r>
-              <w:rPr>
-                <w:lang w:val="en-US"/>
-              </w:rPr>
-              <w:lastRenderedPageBreak/>
-              <w:t>elements in query for return.</w:t>
+              <w:t>?. Comes in pair with top. Sets number of skipped elements in query for return.</w:t>
             </w:r>
           </w:p>
           <w:p>
@@ -22171,7 +20965,6 @@
               <w:rPr>
                 <w:lang w:val="en-US"/>
               </w:rPr>
-              <w:lastRenderedPageBreak/>
               <w:t>RETURNS</w:t>
             </w:r>
           </w:p>
@@ -23038,7 +21831,7 @@
                 <w:lang w:val="en-US"/>
               </w:rPr>
             </w:pPr>
-            <w:hyperlink r:id="rId13" w:history="1">
+            <w:hyperlink r:id="rId15" w:history="1">
               <w:r>
                 <w:rPr>
                   <w:rStyle w:val="a5"/>
@@ -23557,7 +22350,7 @@
                 <w:lang w:val="en-US"/>
               </w:rPr>
             </w:pPr>
-            <w:hyperlink r:id="rId14" w:history="1">
+            <w:hyperlink r:id="rId16" w:history="1">
               <w:r>
                 <w:rPr>
                   <w:rStyle w:val="a5"/>
@@ -23733,6 +22526,7 @@
               <w:rPr>
                 <w:lang w:val="en-US"/>
               </w:rPr>
+              <w:lastRenderedPageBreak/>
               <w:t>name</w:t>
             </w:r>
             <w:proofErr w:type="gramEnd"/>
@@ -23760,13 +22554,7 @@
               <w:rPr>
                 <w:lang w:val="en-US"/>
               </w:rPr>
-              <w:t xml:space="preserve">, type: JSON-encoded </w:t>
-            </w:r>
-            <w:r>
-              <w:rPr>
-                <w:lang w:val="en-US"/>
-              </w:rPr>
-              <w:t>&lt;</w:t>
+              <w:t>, type: JSON-encoded &lt;</w:t>
             </w:r>
             <w:proofErr w:type="spellStart"/>
             <w:r>
@@ -23786,13 +22574,7 @@
               <w:rPr>
                 <w:lang w:val="en-US"/>
               </w:rPr>
-              <w:t>&gt;</w:t>
-            </w:r>
-            <w:r>
-              <w:rPr>
-                <w:lang w:val="en-US"/>
-              </w:rPr>
-              <w:t xml:space="preserve">. One entity of updated entity. Sample: same as </w:t>
+              <w:t xml:space="preserve">&gt;. One entity of updated entity. Sample: same as </w:t>
             </w:r>
             <w:r>
               <w:rPr>
@@ -23852,6 +22634,7 @@
               <w:rPr>
                 <w:lang w:val="en-US"/>
               </w:rPr>
+              <w:lastRenderedPageBreak/>
               <w:t>RETURNS</w:t>
             </w:r>
           </w:p>
@@ -24022,7 +22805,6 @@
           <w:szCs w:val="20"/>
           <w:lang w:val="en-US" w:eastAsia="ru-RU"/>
         </w:rPr>
-        <w:lastRenderedPageBreak/>
         <w:t>Role</w:t>
       </w:r>
     </w:p>
@@ -24070,13 +22852,7 @@
         <w:rPr>
           <w:lang w:val="en-US"/>
         </w:rPr>
-        <w:t xml:space="preserve"> </w:t>
-      </w:r>
-      <w:r>
-        <w:rPr>
-          <w:lang w:val="en-US"/>
-        </w:rPr>
-        <w:t>Controller enabled only for Administrators.</w:t>
+        <w:t xml:space="preserve"> Controller enabled only for Administrators.</w:t>
       </w:r>
     </w:p>
     <w:p>
@@ -25678,6 +24454,7 @@
               <w:rPr>
                 <w:lang w:val="en-US"/>
               </w:rPr>
+              <w:lastRenderedPageBreak/>
               <w:t>name</w:t>
             </w:r>
             <w:proofErr w:type="gramEnd"/>
@@ -25856,6 +24633,7 @@
               <w:rPr>
                 <w:lang w:val="en-US"/>
               </w:rPr>
+              <w:lastRenderedPageBreak/>
               <w:t>RETURNS</w:t>
             </w:r>
           </w:p>
@@ -26002,7 +24780,6 @@
               <w:rPr>
                 <w:lang w:val="en-US"/>
               </w:rPr>
-              <w:lastRenderedPageBreak/>
               <w:t>ERRORS</w:t>
             </w:r>
           </w:p>
@@ -26401,19 +25178,7 @@
               <w:rPr>
                 <w:lang w:val="en-US"/>
               </w:rPr>
-              <w:t xml:space="preserve">: </w:t>
-            </w:r>
-            <w:r>
-              <w:rPr>
-                <w:lang w:val="en-US"/>
-              </w:rPr>
-              <w:t>role</w:t>
-            </w:r>
-            <w:r>
-              <w:rPr>
-                <w:lang w:val="en-US"/>
-              </w:rPr>
-              <w:t>, type: JSON-encoded &lt;</w:t>
+              <w:t>: role, type: JSON-encoded &lt;</w:t>
             </w:r>
             <w:proofErr w:type="spellStart"/>
             <w:r>
@@ -26440,14 +25205,7 @@
                 <w:bCs/>
                 <w:lang w:val="en-US"/>
               </w:rPr>
-              <w:t>[{</w:t>
-            </w:r>
-            <w:r>
-              <w:rPr>
-                <w:bCs/>
-                <w:lang w:val="en-US"/>
-              </w:rPr>
-              <w:t>"Id":1,"Name":"Admin"}]</w:t>
+              <w:t>[{"Id":1,"Name":"Admin"}]</w:t>
             </w:r>
           </w:p>
         </w:tc>
@@ -26786,7 +25544,7 @@
                 <w:lang w:val="en-US"/>
               </w:rPr>
             </w:pPr>
-            <w:hyperlink r:id="rId15" w:history="1">
+            <w:hyperlink r:id="rId17" w:history="1">
               <w:r>
                 <w:rPr>
                   <w:rStyle w:val="a5"/>
@@ -27279,7 +26037,7 @@
                 <w:lang w:val="en-US"/>
               </w:rPr>
             </w:pPr>
-            <w:hyperlink r:id="rId16" w:history="1">
+            <w:hyperlink r:id="rId18" w:history="1">
               <w:r>
                 <w:rPr>
                   <w:rStyle w:val="a5"/>
@@ -27453,25 +26211,7 @@
               <w:rPr>
                 <w:lang w:val="en-US"/>
               </w:rPr>
-              <w:t xml:space="preserve">: </w:t>
-            </w:r>
-            <w:r>
-              <w:rPr>
-                <w:lang w:val="en-US"/>
-              </w:rPr>
-              <w:t>role</w:t>
-            </w:r>
-            <w:r>
-              <w:rPr>
-                <w:lang w:val="en-US"/>
-              </w:rPr>
-              <w:t xml:space="preserve">, type: JSON-encoded </w:t>
-            </w:r>
-            <w:r>
-              <w:rPr>
-                <w:lang w:val="en-US"/>
-              </w:rPr>
-              <w:t>&lt;</w:t>
+              <w:t>: role, type: JSON-encoded &lt;</w:t>
             </w:r>
             <w:proofErr w:type="spellStart"/>
             <w:r>
@@ -27491,13 +26231,7 @@
               <w:rPr>
                 <w:lang w:val="en-US"/>
               </w:rPr>
-              <w:t>&gt;</w:t>
-            </w:r>
-            <w:r>
-              <w:rPr>
-                <w:lang w:val="en-US"/>
-              </w:rPr>
-              <w:t xml:space="preserve">. One entity of updated entity. Sample: same as </w:t>
+              <w:t xml:space="preserve">&gt;. One entity of updated entity. Sample: same as </w:t>
             </w:r>
             <w:r>
               <w:rPr>
@@ -27523,13 +26257,7 @@
               <w:rPr>
                 <w:lang w:val="en-US"/>
               </w:rPr>
-              <w:t>Role</w:t>
-            </w:r>
-            <w:r>
-              <w:rPr>
-                <w:lang w:val="en-US"/>
-              </w:rPr>
-              <w:t xml:space="preserve"> (POST).</w:t>
+              <w:t>Role (POST).</w:t>
             </w:r>
           </w:p>
         </w:tc>
@@ -27636,6 +26364,7 @@
               <w:rPr>
                 <w:lang w:val="en-US"/>
               </w:rPr>
+              <w:lastRenderedPageBreak/>
               <w:t>ERRORS</w:t>
             </w:r>
           </w:p>
@@ -27861,7 +26590,6 @@
               <w:rPr>
                 <w:lang w:val="en-US"/>
               </w:rPr>
-              <w:lastRenderedPageBreak/>
               <w:t>DESCRIPTION</w:t>
             </w:r>
           </w:p>
@@ -28458,13 +27186,7 @@
               <w:rPr>
                 <w:lang w:val="en-US"/>
               </w:rPr>
-              <w:t>0"}</w:t>
-            </w:r>
-            <w:r>
-              <w:rPr>
-                <w:lang w:val="en-US"/>
-              </w:rPr>
-              <w:t>]</w:t>
+              <w:t>0"}]</w:t>
             </w:r>
           </w:p>
         </w:tc>
@@ -29525,6 +28247,7 @@
               <w:rPr>
                 <w:lang w:val="en-US"/>
               </w:rPr>
+              <w:lastRenderedPageBreak/>
               <w:t>[</w:t>
             </w:r>
             <w:proofErr w:type="spellStart"/>
@@ -29572,6 +28295,7 @@
               <w:rPr>
                 <w:lang w:val="en-US"/>
               </w:rPr>
+              <w:lastRenderedPageBreak/>
               <w:t>RETURNS</w:t>
             </w:r>
           </w:p>
@@ -29809,7 +28533,6 @@
                 <w:szCs w:val="20"/>
                 <w:lang w:val="en-US" w:eastAsia="ru-RU"/>
               </w:rPr>
-              <w:lastRenderedPageBreak/>
               <w:t>/</w:t>
             </w:r>
             <w:proofErr w:type="spellStart"/>
@@ -29868,7 +28591,6 @@
               <w:rPr>
                 <w:lang w:val="en-US"/>
               </w:rPr>
-              <w:lastRenderedPageBreak/>
               <w:t>DESCRIPTION</w:t>
             </w:r>
           </w:p>
@@ -30112,19 +28834,7 @@
               <w:rPr>
                 <w:lang w:val="en-US"/>
               </w:rPr>
-              <w:t xml:space="preserve">: </w:t>
-            </w:r>
-            <w:r>
-              <w:rPr>
-                <w:lang w:val="en-US"/>
-              </w:rPr>
-              <w:t>sizes</w:t>
-            </w:r>
-            <w:r>
-              <w:rPr>
-                <w:lang w:val="en-US"/>
-              </w:rPr>
-              <w:t>, type: JSON-encoded &lt;</w:t>
+              <w:t>: sizes, type: JSON-encoded &lt;</w:t>
             </w:r>
             <w:proofErr w:type="spellStart"/>
             <w:r>
@@ -30489,7 +29199,7 @@
                 <w:lang w:val="en-US"/>
               </w:rPr>
             </w:pPr>
-            <w:hyperlink r:id="rId17" w:history="1">
+            <w:hyperlink r:id="rId19" w:history="1">
               <w:r>
                 <w:rPr>
                   <w:rStyle w:val="a5"/>
@@ -30982,7 +29692,7 @@
                 <w:lang w:val="en-US"/>
               </w:rPr>
             </w:pPr>
-            <w:hyperlink r:id="rId18" w:history="1">
+            <w:hyperlink r:id="rId20" w:history="1">
               <w:r>
                 <w:rPr>
                   <w:rStyle w:val="a5"/>
@@ -31385,17 +30095,9 @@
     </w:tbl>
     <w:p>
       <w:pPr>
-        <w:shd w:val="clear" w:color="auto" w:fill="FFFFFF"/>
         <w:spacing w:after="0" w:line="240" w:lineRule="auto"/>
-        <w:outlineLvl w:val="3"/>
         <w:rPr>
-          <w:rFonts w:ascii="Segoe UI" w:eastAsia="Times New Roman" w:hAnsi="Segoe UI" w:cs="Segoe UI"/>
-          <w:b/>
-          <w:bCs/>
-          <w:color w:val="47525D"/>
-          <w:sz w:val="20"/>
-          <w:szCs w:val="20"/>
-          <w:lang w:val="en-US" w:eastAsia="ru-RU"/>
+          <w:lang w:val="en-US"/>
         </w:rPr>
       </w:pPr>
     </w:p>
@@ -31425,6 +30127,7 @@
           <w:szCs w:val="20"/>
           <w:lang w:val="en-US" w:eastAsia="ru-RU"/>
         </w:rPr>
+        <w:lastRenderedPageBreak/>
         <w:t>TranactionType</w:t>
       </w:r>
       <w:proofErr w:type="spellEnd"/>
@@ -31744,7 +30447,6 @@
               <w:rPr>
                 <w:lang w:val="en-US"/>
               </w:rPr>
-              <w:lastRenderedPageBreak/>
               <w:t>PARAMETERS</w:t>
             </w:r>
           </w:p>
@@ -33271,6 +31973,7 @@
               <w:rPr>
                 <w:lang w:val="en-US"/>
               </w:rPr>
+              <w:lastRenderedPageBreak/>
               <w:t>RETURNS</w:t>
             </w:r>
           </w:p>
@@ -33624,14 +32327,7 @@
               <w:rPr>
                 <w:lang w:val="en-US"/>
               </w:rPr>
-              <w:t xml:space="preserve">to DB, according availability for logged </w:t>
-            </w:r>
-            <w:r>
-              <w:rPr>
-                <w:lang w:val="en-US"/>
-              </w:rPr>
-              <w:lastRenderedPageBreak/>
-              <w:t>user role</w:t>
+              <w:t>to DB, according availability for logged user role</w:t>
             </w:r>
           </w:p>
         </w:tc>
@@ -33651,7 +32347,6 @@
               <w:rPr>
                 <w:lang w:val="en-US"/>
               </w:rPr>
-              <w:lastRenderedPageBreak/>
               <w:t>URL STRUCTURE</w:t>
             </w:r>
           </w:p>
@@ -34187,7 +32882,7 @@
                 <w:lang w:val="en-US"/>
               </w:rPr>
             </w:pPr>
-            <w:hyperlink r:id="rId19" w:history="1">
+            <w:hyperlink r:id="rId21" w:history="1">
               <w:r>
                 <w:rPr>
                   <w:rStyle w:val="a5"/>
@@ -34706,7 +33401,7 @@
                 <w:lang w:val="en-US"/>
               </w:rPr>
             </w:pPr>
-            <w:hyperlink r:id="rId20" w:history="1">
+            <w:hyperlink r:id="rId22" w:history="1">
               <w:r>
                 <w:rPr>
                   <w:rStyle w:val="a5"/>
@@ -35124,22 +33819,6 @@
         </w:tc>
       </w:tr>
     </w:tbl>
-    <w:p>
-      <w:pPr>
-        <w:shd w:val="clear" w:color="auto" w:fill="FFFFFF"/>
-        <w:spacing w:after="0" w:line="240" w:lineRule="auto"/>
-        <w:outlineLvl w:val="3"/>
-        <w:rPr>
-          <w:rFonts w:ascii="Segoe UI" w:eastAsia="Times New Roman" w:hAnsi="Segoe UI" w:cs="Segoe UI"/>
-          <w:b/>
-          <w:bCs/>
-          <w:color w:val="47525D"/>
-          <w:sz w:val="20"/>
-          <w:szCs w:val="20"/>
-          <w:lang w:val="en-US" w:eastAsia="ru-RU"/>
-        </w:rPr>
-      </w:pPr>
-    </w:p>
     <w:p>
       <w:pPr>
         <w:shd w:val="clear" w:color="auto" w:fill="FFFFFF"/>
@@ -35286,6 +33965,7 @@
               <w:rPr>
                 <w:lang w:val="en-US"/>
               </w:rPr>
+              <w:lastRenderedPageBreak/>
               <w:t>DESCRIPTION</w:t>
             </w:r>
           </w:p>
@@ -35591,7 +34271,6 @@
               <w:rPr>
                 <w:lang w:val="en-US"/>
               </w:rPr>
-              <w:lastRenderedPageBreak/>
               <w:t>name</w:t>
             </w:r>
             <w:proofErr w:type="gramEnd"/>
@@ -35788,7 +34467,6 @@
               <w:rPr>
                 <w:lang w:val="en-US"/>
               </w:rPr>
-              <w:lastRenderedPageBreak/>
               <w:t>RETURNS</w:t>
             </w:r>
           </w:p>
@@ -36266,7 +34944,7 @@
                 <w:lang w:val="en-US"/>
               </w:rPr>
             </w:pPr>
-            <w:hyperlink r:id="rId21" w:history="1">
+            <w:hyperlink r:id="rId23" w:history="1">
               <w:r>
                 <w:rPr>
                   <w:rStyle w:val="a5"/>
@@ -37165,6 +35843,7 @@
               <w:rPr>
                 <w:lang w:val="en-US"/>
               </w:rPr>
+              <w:lastRenderedPageBreak/>
               <w:t>-</w:t>
             </w:r>
           </w:p>
@@ -37185,6 +35864,7 @@
               <w:rPr>
                 <w:lang w:val="en-US"/>
               </w:rPr>
+              <w:lastRenderedPageBreak/>
               <w:t>RETURNS</w:t>
             </w:r>
           </w:p>
@@ -37434,7 +36114,6 @@
                 <w:szCs w:val="20"/>
                 <w:lang w:val="en-US" w:eastAsia="ru-RU"/>
               </w:rPr>
-              <w:lastRenderedPageBreak/>
               <w:t>/</w:t>
             </w:r>
             <w:proofErr w:type="spellStart"/>
@@ -38124,7 +36803,7 @@
                 <w:lang w:val="en-US"/>
               </w:rPr>
             </w:pPr>
-            <w:hyperlink r:id="rId22" w:history="1">
+            <w:hyperlink r:id="rId24" w:history="1">
               <w:r>
                 <w:rPr>
                   <w:rStyle w:val="a5"/>
@@ -38617,7 +37296,7 @@
                 <w:lang w:val="en-US"/>
               </w:rPr>
             </w:pPr>
-            <w:hyperlink r:id="rId23" w:history="1">
+            <w:hyperlink r:id="rId25" w:history="1">
               <w:r>
                 <w:rPr>
                   <w:rStyle w:val="a5"/>
@@ -39233,7 +37912,6 @@
               <w:rPr>
                 <w:lang w:val="en-US"/>
               </w:rPr>
-              <w:lastRenderedPageBreak/>
               <w:t>URL STRUCTURE</w:t>
             </w:r>
           </w:p>
@@ -40830,6 +39508,7 @@
               <w:rPr>
                 <w:lang w:val="en-US"/>
               </w:rPr>
+              <w:lastRenderedPageBreak/>
               <w:t>-</w:t>
             </w:r>
           </w:p>
@@ -40850,6 +39529,7 @@
               <w:rPr>
                 <w:lang w:val="en-US"/>
               </w:rPr>
+              <w:lastRenderedPageBreak/>
               <w:t>RETURNS</w:t>
             </w:r>
           </w:p>
@@ -41090,7 +39770,6 @@
                 <w:szCs w:val="20"/>
                 <w:lang w:val="en-US" w:eastAsia="ru-RU"/>
               </w:rPr>
-              <w:lastRenderedPageBreak/>
               <w:t>/</w:t>
             </w:r>
             <w:proofErr w:type="spellStart"/>
@@ -41151,7 +39830,6 @@
               <w:rPr>
                 <w:lang w:val="en-US"/>
               </w:rPr>
-              <w:lastRenderedPageBreak/>
               <w:t>DESCRIPTION</w:t>
             </w:r>
           </w:p>
@@ -41792,7 +40470,7 @@
                 <w:lang w:val="en-US"/>
               </w:rPr>
             </w:pPr>
-            <w:hyperlink r:id="rId24" w:history="1">
+            <w:hyperlink r:id="rId26" w:history="1">
               <w:r>
                 <w:rPr>
                   <w:rStyle w:val="a5"/>
@@ -42311,7 +40989,7 @@
                 <w:lang w:val="en-US"/>
               </w:rPr>
             </w:pPr>
-            <w:hyperlink r:id="rId25" w:history="1">
+            <w:hyperlink r:id="rId27" w:history="1">
               <w:r>
                 <w:rPr>
                   <w:rStyle w:val="a5"/>
@@ -42756,6 +41434,7 @@
           <w:szCs w:val="20"/>
           <w:lang w:val="en-US" w:eastAsia="ru-RU"/>
         </w:rPr>
+        <w:lastRenderedPageBreak/>
         <w:t>User</w:t>
       </w:r>
     </w:p>
@@ -43025,7 +41704,6 @@
               <w:rPr>
                 <w:lang w:val="en-US"/>
               </w:rPr>
-              <w:lastRenderedPageBreak/>
               <w:t>METHOD</w:t>
             </w:r>
           </w:p>
@@ -44371,8 +43049,52 @@
               <w:rPr>
                 <w:lang w:val="en-US"/>
               </w:rPr>
-              <w:t>SecurityStamp</w:t>
-            </w:r>
+              <w:t>SecurityStamp":</w:t>
+            </w:r>
+            <w:r>
+              <w:rPr>
+                <w:lang w:val="en-US"/>
+              </w:rPr>
+              <w:t>"</w:t>
+            </w:r>
+            <w:r>
+              <w:rPr>
+                <w:lang w:val="en-US"/>
+              </w:rPr>
+              <w:t>akodOI3*</w:t>
+            </w:r>
+            <w:r>
+              <w:rPr>
+                <w:lang w:val="en-US"/>
+              </w:rPr>
+              <w:t>"</w:t>
+            </w:r>
+            <w:r>
+              <w:rPr>
+                <w:lang w:val="en-US"/>
+              </w:rPr>
+              <w:t>,</w:t>
+            </w:r>
+            <w:r>
+              <w:rPr>
+                <w:lang w:val="en-US"/>
+              </w:rPr>
+              <w:t xml:space="preserve"> </w:t>
+            </w:r>
+            <w:r>
+              <w:rPr>
+                <w:lang w:val="en-US"/>
+              </w:rPr>
+              <w:t>"</w:t>
+            </w:r>
+            <w:proofErr w:type="spellStart"/>
+            <w:r>
+              <w:rPr>
+                <w:lang w:val="en-US"/>
+              </w:rPr>
+              <w:t>PhoneNumberConfirmed</w:t>
+            </w:r>
+            <w:proofErr w:type="spellEnd"/>
             <w:r>
               <w:rPr>
                 <w:lang w:val="en-US"/>
@@ -44383,13 +43105,31 @@
               <w:rPr>
                 <w:lang w:val="en-US"/>
               </w:rPr>
+              <w:t>false</w:t>
+            </w:r>
+            <w:r>
+              <w:rPr>
+                <w:lang w:val="en-US"/>
+              </w:rPr>
+              <w:t>,</w:t>
+            </w:r>
+            <w:r>
+              <w:rPr>
+                <w:lang w:val="en-US"/>
+              </w:rPr>
+              <w:t xml:space="preserve"> </w:t>
+            </w:r>
+            <w:r>
+              <w:rPr>
+                <w:lang w:val="en-US"/>
+              </w:rPr>
               <w:t>"</w:t>
             </w:r>
             <w:r>
               <w:rPr>
                 <w:lang w:val="en-US"/>
               </w:rPr>
-              <w:t>akodOI3*</w:t>
+              <w:t>PhoneNumber":</w:t>
             </w:r>
             <w:r>
               <w:rPr>
@@ -44401,6 +43141,18 @@
               <w:rPr>
                 <w:lang w:val="en-US"/>
               </w:rPr>
+              <w:t>555-55-55</w:t>
+            </w:r>
+            <w:r>
+              <w:rPr>
+                <w:lang w:val="en-US"/>
+              </w:rPr>
+              <w:t>"</w:t>
+            </w:r>
+            <w:r>
+              <w:rPr>
+                <w:lang w:val="en-US"/>
+              </w:rPr>
               <w:t>,</w:t>
             </w:r>
             <w:r>
@@ -44420,7 +43172,7 @@
               <w:rPr>
                 <w:lang w:val="en-US"/>
               </w:rPr>
-              <w:t>PhoneNumberConfirmed</w:t>
+              <w:t>PasswordHash</w:t>
             </w:r>
             <w:proofErr w:type="spellEnd"/>
             <w:r>
@@ -44433,6 +43185,112 @@
               <w:rPr>
                 <w:lang w:val="en-US"/>
               </w:rPr>
+              <w:t>"</w:t>
+            </w:r>
+            <w:proofErr w:type="spellStart"/>
+            <w:r>
+              <w:rPr>
+                <w:lang w:val="en-US"/>
+              </w:rPr>
+              <w:t>ASDojdsi</w:t>
+            </w:r>
+            <w:proofErr w:type="spellEnd"/>
+            <w:r>
+              <w:rPr>
+                <w:lang w:val="en-US"/>
+              </w:rPr>
+              <w:t>#</w:t>
+            </w:r>
+            <w:r>
+              <w:rPr>
+                <w:lang w:val="en-US"/>
+              </w:rPr>
+              <w:t>"</w:t>
+            </w:r>
+            <w:r>
+              <w:rPr>
+                <w:lang w:val="en-US"/>
+              </w:rPr>
+              <w:t>,</w:t>
+            </w:r>
+            <w:r>
+              <w:rPr>
+                <w:lang w:val="en-US"/>
+              </w:rPr>
+              <w:t xml:space="preserve"> </w:t>
+            </w:r>
+            <w:r>
+              <w:rPr>
+                <w:lang w:val="en-US"/>
+              </w:rPr>
+              <w:t>"</w:t>
+            </w:r>
+            <w:r>
+              <w:rPr>
+                <w:lang w:val="en-US"/>
+              </w:rPr>
+              <w:t>LockoutEndDateUtc</w:t>
+            </w:r>
+            <w:r>
+              <w:rPr>
+                <w:lang w:val="en-US"/>
+              </w:rPr>
+              <w:t>":</w:t>
+            </w:r>
+            <w:r>
+              <w:rPr>
+                <w:lang w:val="en-US"/>
+              </w:rPr>
+              <w:t>"</w:t>
+            </w:r>
+            <w:r>
+              <w:rPr>
+                <w:lang w:val="en-US"/>
+              </w:rPr>
+              <w:t>2016-06-05T19:37:30</w:t>
+            </w:r>
+            <w:r>
+              <w:rPr>
+                <w:lang w:val="en-US"/>
+              </w:rPr>
+              <w:t>"</w:t>
+            </w:r>
+            <w:r>
+              <w:rPr>
+                <w:lang w:val="en-US"/>
+              </w:rPr>
+              <w:t>,</w:t>
+            </w:r>
+            <w:r>
+              <w:rPr>
+                <w:lang w:val="en-US"/>
+              </w:rPr>
+              <w:t xml:space="preserve"> </w:t>
+            </w:r>
+            <w:r>
+              <w:rPr>
+                <w:lang w:val="en-US"/>
+              </w:rPr>
+              <w:t>"</w:t>
+            </w:r>
+            <w:proofErr w:type="spellStart"/>
+            <w:r>
+              <w:rPr>
+                <w:lang w:val="en-US"/>
+              </w:rPr>
+              <w:t>LockoutEnabled</w:t>
+            </w:r>
+            <w:proofErr w:type="spellEnd"/>
+            <w:r>
+              <w:rPr>
+                <w:lang w:val="en-US"/>
+              </w:rPr>
+              <w:t>":</w:t>
+            </w:r>
+            <w:r>
+              <w:rPr>
+                <w:lang w:val="en-US"/>
+              </w:rPr>
               <w:t>false</w:t>
             </w:r>
             <w:r>
@@ -44453,12 +43311,14 @@
               </w:rPr>
               <w:t>"</w:t>
             </w:r>
-            <w:r>
-              <w:rPr>
-                <w:lang w:val="en-US"/>
-              </w:rPr>
-              <w:t>PhoneNumber</w:t>
-            </w:r>
+            <w:proofErr w:type="spellStart"/>
+            <w:r>
+              <w:rPr>
+                <w:lang w:val="en-US"/>
+              </w:rPr>
+              <w:t>EmailConfirmed</w:t>
+            </w:r>
+            <w:proofErr w:type="spellEnd"/>
             <w:r>
               <w:rPr>
                 <w:lang w:val="en-US"/>
@@ -44469,25 +43329,37 @@
               <w:rPr>
                 <w:lang w:val="en-US"/>
               </w:rPr>
+              <w:t>false</w:t>
+            </w:r>
+            <w:r>
+              <w:rPr>
+                <w:lang w:val="en-US"/>
+              </w:rPr>
+              <w:t>,</w:t>
+            </w:r>
+            <w:r>
+              <w:rPr>
+                <w:lang w:val="en-US"/>
+              </w:rPr>
+              <w:t xml:space="preserve"> </w:t>
+            </w:r>
+            <w:r>
+              <w:rPr>
+                <w:lang w:val="en-US"/>
+              </w:rPr>
               <w:t>"</w:t>
             </w:r>
             <w:r>
               <w:rPr>
                 <w:lang w:val="en-US"/>
               </w:rPr>
-              <w:t>555-55-55</w:t>
-            </w:r>
-            <w:r>
-              <w:rPr>
-                <w:lang w:val="en-US"/>
-              </w:rPr>
-              <w:t>"</w:t>
-            </w:r>
-            <w:r>
-              <w:rPr>
-                <w:lang w:val="en-US"/>
-              </w:rPr>
-              <w:t>,</w:t>
+              <w:t>AccessFailedCount</w:t>
+            </w:r>
+            <w:r>
+              <w:rPr>
+                <w:lang w:val="en-US"/>
+              </w:rPr>
+              <w:t>":2,</w:t>
             </w:r>
             <w:r>
               <w:rPr>
@@ -44499,53 +43371,7 @@
               <w:rPr>
                 <w:lang w:val="en-US"/>
               </w:rPr>
-              <w:t>"</w:t>
-            </w:r>
-            <w:proofErr w:type="spellStart"/>
-            <w:r>
-              <w:rPr>
-                <w:lang w:val="en-US"/>
-              </w:rPr>
-              <w:t>PasswordHash</w:t>
-            </w:r>
-            <w:proofErr w:type="spellEnd"/>
-            <w:r>
-              <w:rPr>
-                <w:lang w:val="en-US"/>
-              </w:rPr>
-              <w:t>":</w:t>
-            </w:r>
-            <w:r>
-              <w:rPr>
-                <w:lang w:val="en-US"/>
-              </w:rPr>
-              <w:t>"</w:t>
-            </w:r>
-            <w:proofErr w:type="spellStart"/>
-            <w:r>
-              <w:rPr>
-                <w:lang w:val="en-US"/>
-              </w:rPr>
-              <w:t>ASDojdsi</w:t>
-            </w:r>
-            <w:proofErr w:type="spellEnd"/>
-            <w:r>
-              <w:rPr>
-                <w:lang w:val="en-US"/>
-              </w:rPr>
-              <w:t>#</w:t>
-            </w:r>
-            <w:r>
-              <w:rPr>
-                <w:lang w:val="en-US"/>
-              </w:rPr>
-              <w:t>"</w:t>
-            </w:r>
-            <w:r>
-              <w:rPr>
-                <w:lang w:val="en-US"/>
-              </w:rPr>
-              <w:t>,</w:t>
+              <w:t>"Email":"2@2.com",</w:t>
             </w:r>
             <w:r>
               <w:rPr>
@@ -44557,43 +43383,13 @@
               <w:rPr>
                 <w:lang w:val="en-US"/>
               </w:rPr>
-              <w:t>"</w:t>
-            </w:r>
-            <w:r>
-              <w:rPr>
-                <w:lang w:val="en-US"/>
-              </w:rPr>
-              <w:t>LockoutEndDateUtc</w:t>
-            </w:r>
-            <w:r>
-              <w:rPr>
-                <w:lang w:val="en-US"/>
-              </w:rPr>
-              <w:t>":</w:t>
-            </w:r>
-            <w:r>
-              <w:rPr>
-                <w:lang w:val="en-US"/>
-              </w:rPr>
-              <w:t>"</w:t>
-            </w:r>
-            <w:r>
-              <w:rPr>
-                <w:lang w:val="en-US"/>
-              </w:rPr>
-              <w:t>2016-06-05T19:37:30</w:t>
-            </w:r>
-            <w:r>
-              <w:rPr>
-                <w:lang w:val="en-US"/>
-              </w:rPr>
-              <w:t>"</w:t>
-            </w:r>
-            <w:r>
-              <w:rPr>
-                <w:lang w:val="en-US"/>
-              </w:rPr>
-              <w:t>,</w:t>
+              <w:t>"UserName":"2@</w:t>
+            </w:r>
+            <w:r>
+              <w:rPr>
+                <w:lang w:val="en-US"/>
+              </w:rPr>
+              <w:t>2.com",</w:t>
             </w:r>
             <w:r>
               <w:rPr>
@@ -44605,148 +43401,6 @@
               <w:rPr>
                 <w:lang w:val="en-US"/>
               </w:rPr>
-              <w:t>"</w:t>
-            </w:r>
-            <w:proofErr w:type="spellStart"/>
-            <w:r>
-              <w:rPr>
-                <w:lang w:val="en-US"/>
-              </w:rPr>
-              <w:t>LockoutEnabled</w:t>
-            </w:r>
-            <w:proofErr w:type="spellEnd"/>
-            <w:r>
-              <w:rPr>
-                <w:lang w:val="en-US"/>
-              </w:rPr>
-              <w:t>":</w:t>
-            </w:r>
-            <w:r>
-              <w:rPr>
-                <w:lang w:val="en-US"/>
-              </w:rPr>
-              <w:t>false</w:t>
-            </w:r>
-            <w:r>
-              <w:rPr>
-                <w:lang w:val="en-US"/>
-              </w:rPr>
-              <w:t>,</w:t>
-            </w:r>
-            <w:r>
-              <w:rPr>
-                <w:lang w:val="en-US"/>
-              </w:rPr>
-              <w:t xml:space="preserve"> </w:t>
-            </w:r>
-            <w:r>
-              <w:rPr>
-                <w:lang w:val="en-US"/>
-              </w:rPr>
-              <w:t>"</w:t>
-            </w:r>
-            <w:proofErr w:type="spellStart"/>
-            <w:r>
-              <w:rPr>
-                <w:lang w:val="en-US"/>
-              </w:rPr>
-              <w:t>EmailConfirmed</w:t>
-            </w:r>
-            <w:proofErr w:type="spellEnd"/>
-            <w:r>
-              <w:rPr>
-                <w:lang w:val="en-US"/>
-              </w:rPr>
-              <w:t>":</w:t>
-            </w:r>
-            <w:r>
-              <w:rPr>
-                <w:lang w:val="en-US"/>
-              </w:rPr>
-              <w:t>false</w:t>
-            </w:r>
-            <w:r>
-              <w:rPr>
-                <w:lang w:val="en-US"/>
-              </w:rPr>
-              <w:t>,</w:t>
-            </w:r>
-            <w:r>
-              <w:rPr>
-                <w:lang w:val="en-US"/>
-              </w:rPr>
-              <w:t xml:space="preserve"> </w:t>
-            </w:r>
-            <w:r>
-              <w:rPr>
-                <w:lang w:val="en-US"/>
-              </w:rPr>
-              <w:t>"</w:t>
-            </w:r>
-            <w:r>
-              <w:rPr>
-                <w:lang w:val="en-US"/>
-              </w:rPr>
-              <w:t>AccessFailedCount</w:t>
-            </w:r>
-            <w:r>
-              <w:rPr>
-                <w:lang w:val="en-US"/>
-              </w:rPr>
-              <w:t>":</w:t>
-            </w:r>
-            <w:r>
-              <w:rPr>
-                <w:lang w:val="en-US"/>
-              </w:rPr>
-              <w:t>2</w:t>
-            </w:r>
-            <w:r>
-              <w:rPr>
-                <w:lang w:val="en-US"/>
-              </w:rPr>
-              <w:t>,</w:t>
-            </w:r>
-            <w:r>
-              <w:rPr>
-                <w:lang w:val="en-US"/>
-              </w:rPr>
-              <w:t xml:space="preserve"> </w:t>
-            </w:r>
-            <w:r>
-              <w:rPr>
-                <w:lang w:val="en-US"/>
-              </w:rPr>
-              <w:t>"Email":"2@2.com",</w:t>
-            </w:r>
-            <w:r>
-              <w:rPr>
-                <w:lang w:val="en-US"/>
-              </w:rPr>
-              <w:t xml:space="preserve"> </w:t>
-            </w:r>
-            <w:r>
-              <w:rPr>
-                <w:lang w:val="en-US"/>
-              </w:rPr>
-              <w:t>"UserName":"2@</w:t>
-            </w:r>
-            <w:r>
-              <w:rPr>
-                <w:lang w:val="en-US"/>
-              </w:rPr>
-              <w:t>2.com",</w:t>
-            </w:r>
-            <w:r>
-              <w:rPr>
-                <w:lang w:val="en-US"/>
-              </w:rPr>
-              <w:t xml:space="preserve"> </w:t>
-            </w:r>
-            <w:r>
-              <w:rPr>
-                <w:lang w:val="en-US"/>
-              </w:rPr>
               <w:t>"I</w:t>
             </w:r>
             <w:r>
@@ -44891,6 +43545,7 @@
               <w:rPr>
                 <w:lang w:val="en-US"/>
               </w:rPr>
+              <w:lastRenderedPageBreak/>
               <w:t>401 – User is not authorized</w:t>
             </w:r>
           </w:p>
@@ -45098,7 +43753,7 @@
                 <w:lang w:val="en-US"/>
               </w:rPr>
             </w:pPr>
-            <w:hyperlink r:id="rId26" w:history="1">
+            <w:hyperlink r:id="rId28" w:history="1">
               <w:r>
                 <w:rPr>
                   <w:rStyle w:val="a5"/>
@@ -45179,7 +43834,6 @@
               <w:rPr>
                 <w:lang w:val="en-US"/>
               </w:rPr>
-              <w:lastRenderedPageBreak/>
               <w:t>PARAMETERS</w:t>
             </w:r>
           </w:p>
@@ -45592,7 +44246,7 @@
                 <w:lang w:val="en-US"/>
               </w:rPr>
             </w:pPr>
-            <w:hyperlink r:id="rId27" w:history="1">
+            <w:hyperlink r:id="rId29" w:history="1">
               <w:r>
                 <w:rPr>
                   <w:rStyle w:val="a5"/>
@@ -46039,13 +44693,7 @@
         <w:rPr>
           <w:lang w:val="en-US"/>
         </w:rPr>
-        <w:t xml:space="preserve"> </w:t>
-      </w:r>
-      <w:r>
-        <w:rPr>
-          <w:lang w:val="en-US"/>
-        </w:rPr>
-        <w:t>Controller enabled only for Administrators.</w:t>
+        <w:t xml:space="preserve"> Controller enabled only for Administrators.</w:t>
       </w:r>
     </w:p>
     <w:p>
@@ -46730,6 +45378,7 @@
               <w:rPr>
                 <w:lang w:val="en-US"/>
               </w:rPr>
+              <w:lastRenderedPageBreak/>
               <w:t>ERRORS</w:t>
             </w:r>
           </w:p>
@@ -47017,7 +45666,6 @@
               <w:rPr>
                 <w:lang w:val="en-US"/>
               </w:rPr>
-              <w:lastRenderedPageBreak/>
               <w:t>METHOD</w:t>
             </w:r>
           </w:p>
@@ -47690,13 +46338,7 @@
               <w:rPr>
                 <w:lang w:val="en-US"/>
               </w:rPr>
-              <w:t>&gt;. One requested entity. Sample:</w:t>
-            </w:r>
-            <w:r>
-              <w:rPr>
-                <w:lang w:val="en-US"/>
-              </w:rPr>
-              <w:t xml:space="preserve"> </w:t>
+              <w:t xml:space="preserve">&gt;. One requested entity. Sample: </w:t>
             </w:r>
             <w:r>
               <w:rPr>
@@ -48069,7 +46711,7 @@
                 <w:lang w:val="en-US"/>
               </w:rPr>
             </w:pPr>
-            <w:hyperlink r:id="rId28" w:history="1">
+            <w:hyperlink r:id="rId30" w:history="1">
               <w:r>
                 <w:rPr>
                   <w:rStyle w:val="a5"/>
@@ -48588,7 +47230,7 @@
                 <w:lang w:val="en-US"/>
               </w:rPr>
             </w:pPr>
-            <w:hyperlink r:id="rId29" w:history="1">
+            <w:hyperlink r:id="rId31" w:history="1">
               <w:r>
                 <w:rPr>
                   <w:rStyle w:val="a5"/>
@@ -48805,7 +47447,14 @@
               <w:rPr>
                 <w:lang w:val="en-US"/>
               </w:rPr>
-              <w:t xml:space="preserve">&gt;. One entity of updated entity. Sample: same as </w:t>
+              <w:t xml:space="preserve">&gt;. One entity of updated </w:t>
+            </w:r>
+            <w:r>
+              <w:rPr>
+                <w:lang w:val="en-US"/>
+              </w:rPr>
+              <w:lastRenderedPageBreak/>
+              <w:t xml:space="preserve">entity. Sample: same as </w:t>
             </w:r>
             <w:r>
               <w:rPr>
@@ -48859,6 +47508,7 @@
               <w:rPr>
                 <w:lang w:val="en-US"/>
               </w:rPr>
+              <w:lastRenderedPageBreak/>
               <w:t>RETURNS</w:t>
             </w:r>
           </w:p>
@@ -49030,7 +47680,6 @@
           <w:szCs w:val="20"/>
           <w:lang w:val="en-US" w:eastAsia="ru-RU"/>
         </w:rPr>
-        <w:lastRenderedPageBreak/>
         <w:t>WarehousesPlaces</w:t>
       </w:r>
       <w:proofErr w:type="spellEnd"/>
@@ -50597,6 +49246,7 @@
               <w:rPr>
                 <w:lang w:val="en-US"/>
               </w:rPr>
+              <w:lastRenderedPageBreak/>
               <w:t>PARAMETERS</w:t>
             </w:r>
           </w:p>
@@ -50811,7 +49461,6 @@
               <w:rPr>
                 <w:lang w:val="en-US"/>
               </w:rPr>
-              <w:lastRenderedPageBreak/>
               <w:t>[</w:t>
             </w:r>
             <w:proofErr w:type="spellStart"/>
@@ -50859,7 +49508,6 @@
               <w:rPr>
                 <w:lang w:val="en-US"/>
               </w:rPr>
-              <w:lastRenderedPageBreak/>
               <w:t>RETURNS</w:t>
             </w:r>
           </w:p>
@@ -51448,53 +50096,27 @@
               <w:rPr>
                 <w:lang w:val="en-US"/>
               </w:rPr>
-              <w:t xml:space="preserve"> </w:t>
-            </w:r>
-            <w:r>
-              <w:rPr>
-                <w:lang w:val="en-US"/>
-              </w:rPr>
-              <w:t xml:space="preserve">type: </w:t>
-            </w:r>
-            <w:r>
-              <w:rPr>
-                <w:lang w:val="en-US"/>
-              </w:rPr>
-              <w:t>JSON-encoded &lt;</w:t>
-            </w:r>
-            <w:r>
-              <w:rPr>
-                <w:lang w:val="en-US"/>
-              </w:rPr>
-              <w:t xml:space="preserve"> </w:t>
-            </w:r>
-            <w:proofErr w:type="spellStart"/>
-            <w:r>
-              <w:rPr>
-                <w:lang w:val="en-US"/>
-              </w:rPr>
-              <w:t>WarehousesPlaces</w:t>
-            </w:r>
-            <w:r>
-              <w:rPr>
-                <w:lang w:val="en-US"/>
-              </w:rPr>
-              <w:t>DTO</w:t>
-            </w:r>
-            <w:proofErr w:type="spellEnd"/>
-            <w:r>
-              <w:rPr>
-                <w:lang w:val="en-US"/>
-              </w:rPr>
-              <w:t>&gt;. One re</w:t>
-            </w:r>
-            <w:bookmarkStart w:id="0" w:name="_GoBack"/>
-            <w:bookmarkEnd w:id="0"/>
-            <w:r>
-              <w:rPr>
-                <w:lang w:val="en-US"/>
-              </w:rPr>
-              <w:t>quested entity. Sample:</w:t>
+              <w:t xml:space="preserve"> type: </w:t>
+            </w:r>
+            <w:r>
+              <w:rPr>
+                <w:lang w:val="en-US"/>
+              </w:rPr>
+              <w:t xml:space="preserve">JSON-encoded &lt; </w:t>
+            </w:r>
+            <w:proofErr w:type="spellStart"/>
+            <w:r>
+              <w:rPr>
+                <w:lang w:val="en-US"/>
+              </w:rPr>
+              <w:t>WarehousesPlacesDTO</w:t>
+            </w:r>
+            <w:proofErr w:type="spellEnd"/>
+            <w:r>
+              <w:rPr>
+                <w:lang w:val="en-US"/>
+              </w:rPr>
+              <w:t>&gt;. One requested entity. Sample:</w:t>
             </w:r>
             <w:r>
               <w:rPr>
@@ -51861,7 +50483,7 @@
                 <w:lang w:val="en-US"/>
               </w:rPr>
             </w:pPr>
-            <w:hyperlink r:id="rId30" w:history="1">
+            <w:hyperlink r:id="rId32" w:history="1">
               <w:r>
                 <w:rPr>
                   <w:rStyle w:val="a5"/>
@@ -52380,7 +51002,7 @@
                 <w:lang w:val="en-US"/>
               </w:rPr>
             </w:pPr>
-            <w:hyperlink r:id="rId31" w:history="1">
+            <w:hyperlink r:id="rId33" w:history="1">
               <w:r>
                 <w:rPr>
                   <w:rStyle w:val="a5"/>
@@ -52556,6 +51178,7 @@
               <w:rPr>
                 <w:lang w:val="en-US"/>
               </w:rPr>
+              <w:lastRenderedPageBreak/>
               <w:t>name</w:t>
             </w:r>
             <w:proofErr w:type="gramEnd"/>
@@ -52675,6 +51298,7 @@
               <w:rPr>
                 <w:lang w:val="en-US"/>
               </w:rPr>
+              <w:lastRenderedPageBreak/>
               <w:t>RETURNS</w:t>
             </w:r>
           </w:p>
@@ -54571,7 +53195,7 @@
 </file>
 
 <file path=customXml/itemProps1.xml><?xml version="1.0" encoding="utf-8"?>
-<ds:datastoreItem xmlns:ds="http://schemas.openxmlformats.org/officeDocument/2006/customXml" ds:itemID="{2DCC2B8D-0042-494B-9939-3379BB9616F7}">
+<ds:datastoreItem xmlns:ds="http://schemas.openxmlformats.org/officeDocument/2006/customXml" ds:itemID="{360ACA39-8AE8-43E0-A9F4-77CF4270FA54}">
   <ds:schemaRefs>
     <ds:schemaRef ds:uri="http://schemas.openxmlformats.org/officeDocument/2006/bibliography"/>
   </ds:schemaRefs>

</xml_diff>